<commit_message>
Frage 12 (Produktfamilie) entfernt, da nicht durch Lehrplan gedeckt. Closed #25
</commit_message>
<xml_diff>
--- a/raw/mock_exam/Mock-Exam-Antworten-DE.docx
+++ b/raw/mock_exam/Mock-Exam-Antworten-DE.docx
@@ -174,7 +174,23 @@
           <w:color w:val="333333"/>
           <w:lang w:val="en-US"/>
         </w:rPr>
-        <w:t>ersion: 2020.1-</w:t>
+        <w:t>ersion: 202</w:t>
+      </w:r>
+      <w:r>
+        <w:rPr>
+          <w:rFonts w:ascii="Roboto" w:hAnsi="Roboto"/>
+          <w:color w:val="333333"/>
+          <w:lang w:val="en-US"/>
+        </w:rPr>
+        <w:t>1</w:t>
+      </w:r>
+      <w:r>
+        <w:rPr>
+          <w:rFonts w:ascii="Roboto" w:hAnsi="Roboto"/>
+          <w:color w:val="333333"/>
+          <w:lang w:val="en-US"/>
+        </w:rPr>
+        <w:t>.1-</w:t>
       </w:r>
       <w:r>
         <w:rPr>
@@ -184,6 +200,14 @@
         </w:rPr>
         <w:t>DE</w:t>
       </w:r>
+      <w:r>
+        <w:rPr>
+          <w:rFonts w:ascii="Roboto" w:hAnsi="Roboto"/>
+          <w:color w:val="333333"/>
+          <w:lang w:val="en-US"/>
+        </w:rPr>
+        <w:t>-rev3</w:t>
+      </w:r>
     </w:p>
     <w:p>
       <w:pPr>
@@ -196,7 +220,6 @@
           <w:lang w:val="en-US"/>
         </w:rPr>
       </w:pPr>
-      <w:proofErr w:type="spellStart"/>
       <w:r>
         <w:rPr>
           <w:rFonts w:ascii="Roboto" w:hAnsi="Roboto"/>
@@ -219,16 +242,7 @@
           <w:color w:val="333333"/>
           <w:lang w:val="en-US"/>
         </w:rPr>
-        <w:t>d</w:t>
-      </w:r>
-      <w:proofErr w:type="spellEnd"/>
-      <w:r>
-        <w:rPr>
-          <w:rFonts w:ascii="Roboto" w:hAnsi="Roboto"/>
-          <w:color w:val="333333"/>
-          <w:lang w:val="en-US"/>
-        </w:rPr>
-        <w:t xml:space="preserve"> </w:t>
+        <w:t xml:space="preserve">d </w:t>
       </w:r>
       <w:r>
         <w:rPr>
@@ -236,18 +250,8 @@
           <w:color w:val="333333"/>
           <w:lang w:val="en-US"/>
         </w:rPr>
-        <w:t xml:space="preserve">auf </w:t>
+        <w:t>auf Lehrplan</w:t>
       </w:r>
-      <w:proofErr w:type="spellStart"/>
-      <w:r>
-        <w:rPr>
-          <w:rFonts w:ascii="Roboto" w:hAnsi="Roboto"/>
-          <w:color w:val="333333"/>
-          <w:lang w:val="en-US"/>
-        </w:rPr>
-        <w:t>Lehrplan</w:t>
-      </w:r>
-      <w:proofErr w:type="spellEnd"/>
       <w:r>
         <w:rPr>
           <w:rFonts w:ascii="Roboto" w:hAnsi="Roboto"/>
@@ -2834,15 +2838,7 @@
                 <w:color w:val="000000"/>
                 <w:szCs w:val="22"/>
               </w:rPr>
-              <w:t xml:space="preserve">a - </w:t>
-            </w:r>
-            <w:r>
-              <w:rPr>
-                <w:rFonts w:ascii="Roboto" w:hAnsi="Roboto" w:cs="Calibri"/>
-                <w:color w:val="000000"/>
-                <w:szCs w:val="22"/>
-              </w:rPr>
-              <w:t>Richtig</w:t>
+              <w:t>Frage entfernt</w:t>
             </w:r>
           </w:p>
         </w:tc>
@@ -2869,14 +2865,6 @@
                 <w:szCs w:val="22"/>
               </w:rPr>
             </w:pPr>
-            <w:r>
-              <w:rPr>
-                <w:rFonts w:ascii="Roboto" w:hAnsi="Roboto" w:cs="Calibri"/>
-                <w:color w:val="000000"/>
-                <w:szCs w:val="22"/>
-              </w:rPr>
-              <w:t>2</w:t>
-            </w:r>
           </w:p>
         </w:tc>
       </w:tr>
@@ -2931,22 +2919,6 @@
                 <w:szCs w:val="22"/>
               </w:rPr>
             </w:pPr>
-            <w:r>
-              <w:rPr>
-                <w:rFonts w:ascii="Roboto" w:hAnsi="Roboto" w:cs="Calibri"/>
-                <w:color w:val="000000"/>
-                <w:szCs w:val="22"/>
-              </w:rPr>
-              <w:t>b - Fals</w:t>
-            </w:r>
-            <w:r>
-              <w:rPr>
-                <w:rFonts w:ascii="Roboto" w:hAnsi="Roboto" w:cs="Calibri"/>
-                <w:color w:val="000000"/>
-                <w:szCs w:val="22"/>
-              </w:rPr>
-              <w:t>ch</w:t>
-            </w:r>
           </w:p>
         </w:tc>
         <w:tc>
@@ -3025,22 +2997,6 @@
                 <w:szCs w:val="22"/>
               </w:rPr>
             </w:pPr>
-            <w:r>
-              <w:rPr>
-                <w:rFonts w:ascii="Roboto" w:hAnsi="Roboto" w:cs="Calibri"/>
-                <w:color w:val="000000"/>
-                <w:szCs w:val="22"/>
-              </w:rPr>
-              <w:t xml:space="preserve">c - </w:t>
-            </w:r>
-            <w:r>
-              <w:rPr>
-                <w:rFonts w:ascii="Roboto" w:hAnsi="Roboto" w:cs="Calibri"/>
-                <w:color w:val="000000"/>
-                <w:szCs w:val="22"/>
-              </w:rPr>
-              <w:t>Richtig</w:t>
-            </w:r>
           </w:p>
         </w:tc>
         <w:tc>
@@ -3119,22 +3075,6 @@
                 <w:szCs w:val="22"/>
               </w:rPr>
             </w:pPr>
-            <w:r>
-              <w:rPr>
-                <w:rFonts w:ascii="Roboto" w:hAnsi="Roboto" w:cs="Calibri"/>
-                <w:color w:val="000000"/>
-                <w:szCs w:val="22"/>
-              </w:rPr>
-              <w:t xml:space="preserve">d - </w:t>
-            </w:r>
-            <w:r>
-              <w:rPr>
-                <w:rFonts w:ascii="Roboto" w:hAnsi="Roboto" w:cs="Calibri"/>
-                <w:color w:val="000000"/>
-                <w:szCs w:val="22"/>
-              </w:rPr>
-              <w:t>Richtig</w:t>
-            </w:r>
           </w:p>
         </w:tc>
         <w:tc>
@@ -7273,7 +7213,6 @@
                 <w:color w:val="000000"/>
                 <w:szCs w:val="22"/>
               </w:rPr>
-              <w:lastRenderedPageBreak/>
               <w:t>Frage Nr.</w:t>
             </w:r>
           </w:p>
@@ -7398,6 +7337,7 @@
                 <w:color w:val="000000"/>
                 <w:szCs w:val="22"/>
               </w:rPr>
+              <w:lastRenderedPageBreak/>
               <w:t>Frage</w:t>
             </w:r>
             <w:r>
@@ -9819,8 +9759,12 @@
       </w:pPr>
     </w:p>
     <w:sectPr>
-      <w:headerReference w:type="default" r:id="rId14"/>
-      <w:footerReference w:type="default" r:id="rId15"/>
+      <w:headerReference w:type="even" r:id="rId14"/>
+      <w:headerReference w:type="default" r:id="rId15"/>
+      <w:footerReference w:type="even" r:id="rId16"/>
+      <w:footerReference w:type="default" r:id="rId17"/>
+      <w:headerReference w:type="first" r:id="rId18"/>
+      <w:footerReference w:type="first" r:id="rId19"/>
       <w:pgSz w:w="11906" w:h="16838" w:code="9"/>
       <w:pgMar w:top="2269" w:right="1021" w:bottom="1418" w:left="1191" w:header="720" w:footer="567" w:gutter="0"/>
       <w:cols w:space="708"/>
@@ -9853,6 +9797,16 @@
 </file>
 
 <file path=word/footer1.xml><?xml version="1.0" encoding="utf-8"?>
+<w:ftr xmlns:wpc="http://schemas.microsoft.com/office/word/2010/wordprocessingCanvas" xmlns:cx="http://schemas.microsoft.com/office/drawing/2014/chartex" xmlns:cx1="http://schemas.microsoft.com/office/drawing/2015/9/8/chartex" xmlns:cx2="http://schemas.microsoft.com/office/drawing/2015/10/21/chartex" xmlns:cx3="http://schemas.microsoft.com/office/drawing/2016/5/9/chartex" xmlns:cx4="http://schemas.microsoft.com/office/drawing/2016/5/10/chartex" xmlns:cx5="http://schemas.microsoft.com/office/drawing/2016/5/11/chartex" xmlns:cx6="http://schemas.microsoft.com/office/drawing/2016/5/12/chartex" xmlns:cx7="http://schemas.microsoft.com/office/drawing/2016/5/13/chartex" xmlns:cx8="http://schemas.microsoft.com/office/drawing/2016/5/14/chartex" xmlns:mc="http://schemas.openxmlformats.org/markup-compatibility/2006" xmlns:aink="http://schemas.microsoft.com/office/drawing/2016/ink" xmlns:am3d="http://schemas.microsoft.com/office/drawing/2017/model3d" xmlns:o="urn:schemas-microsoft-com:office:office" xmlns:r="http://schemas.openxmlformats.org/officeDocument/2006/relationships" xmlns:m="http://schemas.openxmlformats.org/officeDocument/2006/math" xmlns:v="urn:schemas-microsoft-com:vml" xmlns:wp14="http://schemas.microsoft.com/office/word/2010/wordprocessingDrawing" xmlns:wp="http://schemas.openxmlformats.org/drawingml/2006/wordprocessingDrawing" xmlns:w10="urn:schemas-microsoft-com:office:word" xmlns:w="http://schemas.openxmlformats.org/wordprocessingml/2006/main" xmlns:w14="http://schemas.microsoft.com/office/word/2010/wordml" xmlns:w15="http://schemas.microsoft.com/office/word/2012/wordml" xmlns:w16cex="http://schemas.microsoft.com/office/word/2018/wordml/cex" xmlns:w16cid="http://schemas.microsoft.com/office/word/2016/wordml/cid" xmlns:w16="http://schemas.microsoft.com/office/word/2018/wordml" xmlns:w16se="http://schemas.microsoft.com/office/word/2015/wordml/symex" xmlns:wpg="http://schemas.microsoft.com/office/word/2010/wordprocessingGroup" xmlns:wpi="http://schemas.microsoft.com/office/word/2010/wordprocessingInk" xmlns:wne="http://schemas.microsoft.com/office/word/2006/wordml" xmlns:wps="http://schemas.microsoft.com/office/word/2010/wordprocessingShape" mc:Ignorable="w14 w15 w16se w16cid w16 w16cex wp14">
+  <w:p>
+    <w:pPr>
+      <w:pStyle w:val="Fuzeile"/>
+    </w:pPr>
+  </w:p>
+</w:ftr>
+</file>
+
+<file path=word/footer2.xml><?xml version="1.0" encoding="utf-8"?>
 <w:ftr xmlns:wpc="http://schemas.microsoft.com/office/word/2010/wordprocessingCanvas" xmlns:cx="http://schemas.microsoft.com/office/drawing/2014/chartex" xmlns:cx1="http://schemas.microsoft.com/office/drawing/2015/9/8/chartex" xmlns:cx2="http://schemas.microsoft.com/office/drawing/2015/10/21/chartex" xmlns:cx3="http://schemas.microsoft.com/office/drawing/2016/5/9/chartex" xmlns:cx4="http://schemas.microsoft.com/office/drawing/2016/5/10/chartex" xmlns:cx5="http://schemas.microsoft.com/office/drawing/2016/5/11/chartex" xmlns:cx6="http://schemas.microsoft.com/office/drawing/2016/5/12/chartex" xmlns:cx7="http://schemas.microsoft.com/office/drawing/2016/5/13/chartex" xmlns:cx8="http://schemas.microsoft.com/office/drawing/2016/5/14/chartex" xmlns:mc="http://schemas.openxmlformats.org/markup-compatibility/2006" xmlns:aink="http://schemas.microsoft.com/office/drawing/2016/ink" xmlns:am3d="http://schemas.microsoft.com/office/drawing/2017/model3d" xmlns:o="urn:schemas-microsoft-com:office:office" xmlns:r="http://schemas.openxmlformats.org/officeDocument/2006/relationships" xmlns:m="http://schemas.openxmlformats.org/officeDocument/2006/math" xmlns:v="urn:schemas-microsoft-com:vml" xmlns:wp14="http://schemas.microsoft.com/office/word/2010/wordprocessingDrawing" xmlns:wp="http://schemas.openxmlformats.org/drawingml/2006/wordprocessingDrawing" xmlns:w10="urn:schemas-microsoft-com:office:word" xmlns:w="http://schemas.openxmlformats.org/wordprocessingml/2006/main" xmlns:w14="http://schemas.microsoft.com/office/word/2010/wordml" xmlns:w15="http://schemas.microsoft.com/office/word/2012/wordml" xmlns:w16cex="http://schemas.microsoft.com/office/word/2018/wordml/cex" xmlns:w16cid="http://schemas.microsoft.com/office/word/2016/wordml/cid" xmlns:w16="http://schemas.microsoft.com/office/word/2018/wordml" xmlns:w16se="http://schemas.microsoft.com/office/word/2015/wordml/symex" xmlns:wpg="http://schemas.microsoft.com/office/word/2010/wordprocessingGroup" xmlns:wpi="http://schemas.microsoft.com/office/word/2010/wordprocessingInk" xmlns:wne="http://schemas.microsoft.com/office/word/2006/wordml" xmlns:wps="http://schemas.microsoft.com/office/word/2010/wordprocessingShape" mc:Ignorable="w14 w15 w16se w16cid w16 w16cex wp14">
   <w:p>
     <w:pPr>
@@ -10235,7 +10189,25 @@
         <w:szCs w:val="16"/>
         <w:lang w:val="en-US"/>
       </w:rPr>
-      <w:t>Version 2020.1-</w:t>
+      <w:t>Version 202</w:t>
+    </w:r>
+    <w:r>
+      <w:rPr>
+        <w:rFonts w:ascii="Roboto" w:hAnsi="Roboto"/>
+        <w:sz w:val="16"/>
+        <w:szCs w:val="16"/>
+        <w:lang w:val="en-US"/>
+      </w:rPr>
+      <w:t>1</w:t>
+    </w:r>
+    <w:r>
+      <w:rPr>
+        <w:rFonts w:ascii="Roboto" w:hAnsi="Roboto"/>
+        <w:sz w:val="16"/>
+        <w:szCs w:val="16"/>
+        <w:lang w:val="en-US"/>
+      </w:rPr>
+      <w:t>.1-</w:t>
     </w:r>
     <w:r>
       <w:rPr>
@@ -10245,6 +10217,15 @@
         <w:lang w:val="en-US"/>
       </w:rPr>
       <w:t>DE</w:t>
+    </w:r>
+    <w:r>
+      <w:rPr>
+        <w:rFonts w:ascii="Roboto" w:hAnsi="Roboto"/>
+        <w:sz w:val="16"/>
+        <w:szCs w:val="16"/>
+        <w:lang w:val="en-US"/>
+      </w:rPr>
+      <w:t>-rev3</w:t>
     </w:r>
   </w:p>
   <w:p>
@@ -10258,7 +10239,6 @@
         <w:lang w:val="en-US"/>
       </w:rPr>
     </w:pPr>
-    <w:proofErr w:type="spellStart"/>
     <w:r>
       <w:rPr>
         <w:rFonts w:ascii="Roboto" w:hAnsi="Roboto"/>
@@ -10266,17 +10246,7 @@
         <w:szCs w:val="16"/>
         <w:lang w:val="en-US"/>
       </w:rPr>
-      <w:t>Neueste</w:t>
-    </w:r>
-    <w:proofErr w:type="spellEnd"/>
-    <w:r>
-      <w:rPr>
-        <w:rFonts w:ascii="Roboto" w:hAnsi="Roboto"/>
-        <w:sz w:val="16"/>
-        <w:szCs w:val="16"/>
-        <w:lang w:val="en-US"/>
-      </w:rPr>
-      <w:t xml:space="preserve"> Version: </w:t>
+      <w:t xml:space="preserve">Neueste Version: </w:t>
     </w:r>
     <w:hyperlink r:id="rId1" w:history="1">
       <w:r>
@@ -10292,6 +10262,16 @@
         <w:t>https://github.com/isaqb-org/examination-foundation</w:t>
       </w:r>
     </w:hyperlink>
+  </w:p>
+</w:ftr>
+</file>
+
+<file path=word/footer3.xml><?xml version="1.0" encoding="utf-8"?>
+<w:ftr xmlns:wpc="http://schemas.microsoft.com/office/word/2010/wordprocessingCanvas" xmlns:cx="http://schemas.microsoft.com/office/drawing/2014/chartex" xmlns:cx1="http://schemas.microsoft.com/office/drawing/2015/9/8/chartex" xmlns:cx2="http://schemas.microsoft.com/office/drawing/2015/10/21/chartex" xmlns:cx3="http://schemas.microsoft.com/office/drawing/2016/5/9/chartex" xmlns:cx4="http://schemas.microsoft.com/office/drawing/2016/5/10/chartex" xmlns:cx5="http://schemas.microsoft.com/office/drawing/2016/5/11/chartex" xmlns:cx6="http://schemas.microsoft.com/office/drawing/2016/5/12/chartex" xmlns:cx7="http://schemas.microsoft.com/office/drawing/2016/5/13/chartex" xmlns:cx8="http://schemas.microsoft.com/office/drawing/2016/5/14/chartex" xmlns:mc="http://schemas.openxmlformats.org/markup-compatibility/2006" xmlns:aink="http://schemas.microsoft.com/office/drawing/2016/ink" xmlns:am3d="http://schemas.microsoft.com/office/drawing/2017/model3d" xmlns:o="urn:schemas-microsoft-com:office:office" xmlns:r="http://schemas.openxmlformats.org/officeDocument/2006/relationships" xmlns:m="http://schemas.openxmlformats.org/officeDocument/2006/math" xmlns:v="urn:schemas-microsoft-com:vml" xmlns:wp14="http://schemas.microsoft.com/office/word/2010/wordprocessingDrawing" xmlns:wp="http://schemas.openxmlformats.org/drawingml/2006/wordprocessingDrawing" xmlns:w10="urn:schemas-microsoft-com:office:word" xmlns:w="http://schemas.openxmlformats.org/wordprocessingml/2006/main" xmlns:w14="http://schemas.microsoft.com/office/word/2010/wordml" xmlns:w15="http://schemas.microsoft.com/office/word/2012/wordml" xmlns:w16cex="http://schemas.microsoft.com/office/word/2018/wordml/cex" xmlns:w16cid="http://schemas.microsoft.com/office/word/2016/wordml/cid" xmlns:w16="http://schemas.microsoft.com/office/word/2018/wordml" xmlns:w16se="http://schemas.microsoft.com/office/word/2015/wordml/symex" xmlns:wpg="http://schemas.microsoft.com/office/word/2010/wordprocessingGroup" xmlns:wpi="http://schemas.microsoft.com/office/word/2010/wordprocessingInk" xmlns:wne="http://schemas.microsoft.com/office/word/2006/wordml" xmlns:wps="http://schemas.microsoft.com/office/word/2010/wordprocessingShape" mc:Ignorable="w14 w15 w16se w16cid w16 w16cex wp14">
+  <w:p>
+    <w:pPr>
+      <w:pStyle w:val="Fuzeile"/>
+    </w:pPr>
   </w:p>
 </w:ftr>
 </file>
@@ -10319,6 +10299,16 @@
 </file>
 
 <file path=word/header1.xml><?xml version="1.0" encoding="utf-8"?>
+<w:hdr xmlns:wpc="http://schemas.microsoft.com/office/word/2010/wordprocessingCanvas" xmlns:cx="http://schemas.microsoft.com/office/drawing/2014/chartex" xmlns:cx1="http://schemas.microsoft.com/office/drawing/2015/9/8/chartex" xmlns:cx2="http://schemas.microsoft.com/office/drawing/2015/10/21/chartex" xmlns:cx3="http://schemas.microsoft.com/office/drawing/2016/5/9/chartex" xmlns:cx4="http://schemas.microsoft.com/office/drawing/2016/5/10/chartex" xmlns:cx5="http://schemas.microsoft.com/office/drawing/2016/5/11/chartex" xmlns:cx6="http://schemas.microsoft.com/office/drawing/2016/5/12/chartex" xmlns:cx7="http://schemas.microsoft.com/office/drawing/2016/5/13/chartex" xmlns:cx8="http://schemas.microsoft.com/office/drawing/2016/5/14/chartex" xmlns:mc="http://schemas.openxmlformats.org/markup-compatibility/2006" xmlns:aink="http://schemas.microsoft.com/office/drawing/2016/ink" xmlns:am3d="http://schemas.microsoft.com/office/drawing/2017/model3d" xmlns:o="urn:schemas-microsoft-com:office:office" xmlns:r="http://schemas.openxmlformats.org/officeDocument/2006/relationships" xmlns:m="http://schemas.openxmlformats.org/officeDocument/2006/math" xmlns:v="urn:schemas-microsoft-com:vml" xmlns:wp14="http://schemas.microsoft.com/office/word/2010/wordprocessingDrawing" xmlns:wp="http://schemas.openxmlformats.org/drawingml/2006/wordprocessingDrawing" xmlns:w10="urn:schemas-microsoft-com:office:word" xmlns:w="http://schemas.openxmlformats.org/wordprocessingml/2006/main" xmlns:w14="http://schemas.microsoft.com/office/word/2010/wordml" xmlns:w15="http://schemas.microsoft.com/office/word/2012/wordml" xmlns:w16cex="http://schemas.microsoft.com/office/word/2018/wordml/cex" xmlns:w16cid="http://schemas.microsoft.com/office/word/2016/wordml/cid" xmlns:w16="http://schemas.microsoft.com/office/word/2018/wordml" xmlns:w16se="http://schemas.microsoft.com/office/word/2015/wordml/symex" xmlns:wpg="http://schemas.microsoft.com/office/word/2010/wordprocessingGroup" xmlns:wpi="http://schemas.microsoft.com/office/word/2010/wordprocessingInk" xmlns:wne="http://schemas.microsoft.com/office/word/2006/wordml" xmlns:wps="http://schemas.microsoft.com/office/word/2010/wordprocessingShape" mc:Ignorable="w14 w15 w16se w16cid w16 w16cex wp14">
+  <w:p>
+    <w:pPr>
+      <w:pStyle w:val="Kopfzeile"/>
+    </w:pPr>
+  </w:p>
+</w:hdr>
+</file>
+
+<file path=word/header2.xml><?xml version="1.0" encoding="utf-8"?>
 <w:hdr xmlns:wpc="http://schemas.microsoft.com/office/word/2010/wordprocessingCanvas" xmlns:cx="http://schemas.microsoft.com/office/drawing/2014/chartex" xmlns:cx1="http://schemas.microsoft.com/office/drawing/2015/9/8/chartex" xmlns:cx2="http://schemas.microsoft.com/office/drawing/2015/10/21/chartex" xmlns:cx3="http://schemas.microsoft.com/office/drawing/2016/5/9/chartex" xmlns:cx4="http://schemas.microsoft.com/office/drawing/2016/5/10/chartex" xmlns:cx5="http://schemas.microsoft.com/office/drawing/2016/5/11/chartex" xmlns:cx6="http://schemas.microsoft.com/office/drawing/2016/5/12/chartex" xmlns:cx7="http://schemas.microsoft.com/office/drawing/2016/5/13/chartex" xmlns:cx8="http://schemas.microsoft.com/office/drawing/2016/5/14/chartex" xmlns:mc="http://schemas.openxmlformats.org/markup-compatibility/2006" xmlns:aink="http://schemas.microsoft.com/office/drawing/2016/ink" xmlns:am3d="http://schemas.microsoft.com/office/drawing/2017/model3d" xmlns:o="urn:schemas-microsoft-com:office:office" xmlns:r="http://schemas.openxmlformats.org/officeDocument/2006/relationships" xmlns:m="http://schemas.openxmlformats.org/officeDocument/2006/math" xmlns:v="urn:schemas-microsoft-com:vml" xmlns:wp14="http://schemas.microsoft.com/office/word/2010/wordprocessingDrawing" xmlns:wp="http://schemas.openxmlformats.org/drawingml/2006/wordprocessingDrawing" xmlns:w10="urn:schemas-microsoft-com:office:word" xmlns:w="http://schemas.openxmlformats.org/wordprocessingml/2006/main" xmlns:w14="http://schemas.microsoft.com/office/word/2010/wordml" xmlns:w15="http://schemas.microsoft.com/office/word/2012/wordml" xmlns:w16cex="http://schemas.microsoft.com/office/word/2018/wordml/cex" xmlns:w16cid="http://schemas.microsoft.com/office/word/2016/wordml/cid" xmlns:w16="http://schemas.microsoft.com/office/word/2018/wordml" xmlns:w16se="http://schemas.microsoft.com/office/word/2015/wordml/symex" xmlns:wpg="http://schemas.microsoft.com/office/word/2010/wordprocessingGroup" xmlns:wpi="http://schemas.microsoft.com/office/word/2010/wordprocessingInk" xmlns:wne="http://schemas.microsoft.com/office/word/2006/wordml" xmlns:wps="http://schemas.microsoft.com/office/word/2010/wordprocessingShape" mc:Ignorable="w14 w15 w16se w16cid w16 w16cex wp14">
   <w:tbl>
     <w:tblPr>
@@ -10540,6 +10530,16 @@
         <w:rFonts w:ascii="Arial" w:hAnsi="Arial" w:cs="Arial"/>
         <w:sz w:val="16"/>
       </w:rPr>
+    </w:pPr>
+  </w:p>
+</w:hdr>
+</file>
+
+<file path=word/header3.xml><?xml version="1.0" encoding="utf-8"?>
+<w:hdr xmlns:wpc="http://schemas.microsoft.com/office/word/2010/wordprocessingCanvas" xmlns:cx="http://schemas.microsoft.com/office/drawing/2014/chartex" xmlns:cx1="http://schemas.microsoft.com/office/drawing/2015/9/8/chartex" xmlns:cx2="http://schemas.microsoft.com/office/drawing/2015/10/21/chartex" xmlns:cx3="http://schemas.microsoft.com/office/drawing/2016/5/9/chartex" xmlns:cx4="http://schemas.microsoft.com/office/drawing/2016/5/10/chartex" xmlns:cx5="http://schemas.microsoft.com/office/drawing/2016/5/11/chartex" xmlns:cx6="http://schemas.microsoft.com/office/drawing/2016/5/12/chartex" xmlns:cx7="http://schemas.microsoft.com/office/drawing/2016/5/13/chartex" xmlns:cx8="http://schemas.microsoft.com/office/drawing/2016/5/14/chartex" xmlns:mc="http://schemas.openxmlformats.org/markup-compatibility/2006" xmlns:aink="http://schemas.microsoft.com/office/drawing/2016/ink" xmlns:am3d="http://schemas.microsoft.com/office/drawing/2017/model3d" xmlns:o="urn:schemas-microsoft-com:office:office" xmlns:r="http://schemas.openxmlformats.org/officeDocument/2006/relationships" xmlns:m="http://schemas.openxmlformats.org/officeDocument/2006/math" xmlns:v="urn:schemas-microsoft-com:vml" xmlns:wp14="http://schemas.microsoft.com/office/word/2010/wordprocessingDrawing" xmlns:wp="http://schemas.openxmlformats.org/drawingml/2006/wordprocessingDrawing" xmlns:w10="urn:schemas-microsoft-com:office:word" xmlns:w="http://schemas.openxmlformats.org/wordprocessingml/2006/main" xmlns:w14="http://schemas.microsoft.com/office/word/2010/wordml" xmlns:w15="http://schemas.microsoft.com/office/word/2012/wordml" xmlns:w16cex="http://schemas.microsoft.com/office/word/2018/wordml/cex" xmlns:w16cid="http://schemas.microsoft.com/office/word/2016/wordml/cid" xmlns:w16="http://schemas.microsoft.com/office/word/2018/wordml" xmlns:w16se="http://schemas.microsoft.com/office/word/2015/wordml/symex" xmlns:wpg="http://schemas.microsoft.com/office/word/2010/wordprocessingGroup" xmlns:wpi="http://schemas.microsoft.com/office/word/2010/wordprocessingInk" xmlns:wne="http://schemas.microsoft.com/office/word/2006/wordml" xmlns:wps="http://schemas.microsoft.com/office/word/2010/wordprocessingShape" mc:Ignorable="w14 w15 w16se w16cid w16 w16cex wp14">
+  <w:p>
+    <w:pPr>
+      <w:pStyle w:val="Kopfzeile"/>
     </w:pPr>
   </w:p>
 </w:hdr>
@@ -16857,7 +16857,9 @@
 </file>
 
 <file path=customXml/item1.xml><?xml version="1.0" encoding="utf-8"?>
-<b:Sources xmlns:b="http://schemas.openxmlformats.org/officeDocument/2006/bibliography" xmlns="http://schemas.openxmlformats.org/officeDocument/2006/bibliography" SelectedStyle="\APA.XSL" StyleName="APA"/>
+<p:properties xmlns:p="http://schemas.microsoft.com/office/2006/metadata/properties" xmlns:xsi="http://www.w3.org/2001/XMLSchema-instance" xmlns:pc="http://schemas.microsoft.com/office/infopath/2007/PartnerControls">
+  <documentManagement/>
+</p:properties>
 </file>
 
 <file path=customXml/item2.xml><?xml version="1.0" encoding="utf-8"?>
@@ -16865,12 +16867,27 @@
 </file>
 
 <file path=customXml/item3.xml><?xml version="1.0" encoding="utf-8"?>
-<p:properties xmlns:p="http://schemas.microsoft.com/office/2006/metadata/properties" xmlns:xsi="http://www.w3.org/2001/XMLSchema-instance" xmlns:pc="http://schemas.microsoft.com/office/infopath/2007/PartnerControls">
-  <documentManagement/>
-</p:properties>
+<b:Sources xmlns:b="http://schemas.openxmlformats.org/officeDocument/2006/bibliography" xmlns="http://schemas.openxmlformats.org/officeDocument/2006/bibliography" SelectedStyle="\APA.XSL" StyleName="APA"/>
 </file>
 
 <file path=customXml/item4.xml><?xml version="1.0" encoding="utf-8"?>
+<b:Sources xmlns:b="http://schemas.openxmlformats.org/officeDocument/2006/bibliography" xmlns="http://schemas.openxmlformats.org/officeDocument/2006/bibliography" SelectedStyle="\APA.XSL" StyleName="APA"/>
+</file>
+
+<file path=customXml/item5.xml><?xml version="1.0" encoding="utf-8"?>
+<?mso-contentType ?>
+<FormTemplates xmlns="http://schemas.microsoft.com/sharepoint/v3/contenttype/forms">
+  <Display>DocumentLibraryForm</Display>
+  <Edit>DocumentLibraryForm</Edit>
+  <New>DocumentLibraryForm</New>
+</FormTemplates>
+</file>
+
+<file path=customXml/item6.xml><?xml version="1.0" encoding="utf-8"?>
+<b:Sources xmlns:b="http://schemas.openxmlformats.org/officeDocument/2006/bibliography" xmlns="http://schemas.openxmlformats.org/officeDocument/2006/bibliography" SelectedStyle="\APA.XSL" StyleName="APA"/>
+</file>
+
+<file path=customXml/item7.xml><?xml version="1.0" encoding="utf-8"?>
 <ct:contentTypeSchema xmlns:ct="http://schemas.microsoft.com/office/2006/metadata/contentType" xmlns:ma="http://schemas.microsoft.com/office/2006/metadata/properties/metaAttributes" ct:_="" ma:_="" ma:contentTypeName="Dokument" ma:contentTypeID="0x0101008A91445496CF7245836D5B403B1B3D9D" ma:contentTypeVersion="12" ma:contentTypeDescription="Ein neues Dokument erstellen." ma:contentTypeScope="" ma:versionID="5196ab9d298bec00ec658eeb33d04f7b">
   <xsd:schema xmlns:xsd="http://www.w3.org/2001/XMLSchema" xmlns:xs="http://www.w3.org/2001/XMLSchema" xmlns:p="http://schemas.microsoft.com/office/2006/metadata/properties" xmlns:ns3="814032d5-8582-4412-9ef1-c32d0ab713c9" xmlns:ns4="315b142d-b22c-42dd-addf-9883f01299f4" targetNamespace="http://schemas.microsoft.com/office/2006/metadata/properties" ma:root="true" ma:fieldsID="3fd54ae5d4007f6aac05cd0e61ab1f7e" ns3:_="" ns4:_="">
     <xsd:import namespace="814032d5-8582-4412-9ef1-c32d0ab713c9"/>
@@ -17087,40 +17104,7 @@
 </ct:contentTypeSchema>
 </file>
 
-<file path=customXml/item5.xml><?xml version="1.0" encoding="utf-8"?>
-<b:Sources xmlns:b="http://schemas.openxmlformats.org/officeDocument/2006/bibliography" xmlns="http://schemas.openxmlformats.org/officeDocument/2006/bibliography" SelectedStyle="\APA.XSL" StyleName="APA"/>
-</file>
-
-<file path=customXml/item6.xml><?xml version="1.0" encoding="utf-8"?>
-<?mso-contentType ?>
-<FormTemplates xmlns="http://schemas.microsoft.com/sharepoint/v3/contenttype/forms">
-  <Display>DocumentLibraryForm</Display>
-  <Edit>DocumentLibraryForm</Edit>
-  <New>DocumentLibraryForm</New>
-</FormTemplates>
-</file>
-
-<file path=customXml/item7.xml><?xml version="1.0" encoding="utf-8"?>
-<b:Sources xmlns:b="http://schemas.openxmlformats.org/officeDocument/2006/bibliography" xmlns="http://schemas.openxmlformats.org/officeDocument/2006/bibliography" SelectedStyle="\APA.XSL" StyleName="APA"/>
-</file>
-
 <file path=customXml/itemProps1.xml><?xml version="1.0" encoding="utf-8"?>
-<ds:datastoreItem xmlns:ds="http://schemas.openxmlformats.org/officeDocument/2006/customXml" ds:itemID="{406AA43E-D8BB-4076-923F-6FC525F7C58D}">
-  <ds:schemaRefs>
-    <ds:schemaRef ds:uri="http://schemas.openxmlformats.org/officeDocument/2006/bibliography"/>
-  </ds:schemaRefs>
-</ds:datastoreItem>
-</file>
-
-<file path=customXml/itemProps2.xml><?xml version="1.0" encoding="utf-8"?>
-<ds:datastoreItem xmlns:ds="http://schemas.openxmlformats.org/officeDocument/2006/customXml" ds:itemID="{80BAD927-2F5B-4126-BC95-42E937ADF65C}">
-  <ds:schemaRefs>
-    <ds:schemaRef ds:uri="http://schemas.openxmlformats.org/officeDocument/2006/bibliography"/>
-  </ds:schemaRefs>
-</ds:datastoreItem>
-</file>
-
-<file path=customXml/itemProps3.xml><?xml version="1.0" encoding="utf-8"?>
 <ds:datastoreItem xmlns:ds="http://schemas.openxmlformats.org/officeDocument/2006/customXml" ds:itemID="{5F957A9B-0D92-459B-AC45-13365733178A}">
   <ds:schemaRefs>
     <ds:schemaRef ds:uri="http://schemas.microsoft.com/office/2006/metadata/properties"/>
@@ -17129,7 +17113,47 @@
 </ds:datastoreItem>
 </file>
 
+<file path=customXml/itemProps2.xml><?xml version="1.0" encoding="utf-8"?>
+<ds:datastoreItem xmlns:ds="http://schemas.openxmlformats.org/officeDocument/2006/customXml" ds:itemID="{B49A5441-9F8E-4A71-A095-26AD66033B56}">
+  <ds:schemaRefs>
+    <ds:schemaRef ds:uri="http://schemas.openxmlformats.org/officeDocument/2006/bibliography"/>
+  </ds:schemaRefs>
+</ds:datastoreItem>
+</file>
+
+<file path=customXml/itemProps3.xml><?xml version="1.0" encoding="utf-8"?>
+<ds:datastoreItem xmlns:ds="http://schemas.openxmlformats.org/officeDocument/2006/customXml" ds:itemID="{80BAD927-2F5B-4126-BC95-42E937ADF65C}">
+  <ds:schemaRefs>
+    <ds:schemaRef ds:uri="http://schemas.openxmlformats.org/officeDocument/2006/bibliography"/>
+  </ds:schemaRefs>
+</ds:datastoreItem>
+</file>
+
 <file path=customXml/itemProps4.xml><?xml version="1.0" encoding="utf-8"?>
+<ds:datastoreItem xmlns:ds="http://schemas.openxmlformats.org/officeDocument/2006/customXml" ds:itemID="{406AA43E-D8BB-4076-923F-6FC525F7C58D}">
+  <ds:schemaRefs>
+    <ds:schemaRef ds:uri="http://schemas.openxmlformats.org/officeDocument/2006/bibliography"/>
+  </ds:schemaRefs>
+</ds:datastoreItem>
+</file>
+
+<file path=customXml/itemProps5.xml><?xml version="1.0" encoding="utf-8"?>
+<ds:datastoreItem xmlns:ds="http://schemas.openxmlformats.org/officeDocument/2006/customXml" ds:itemID="{C25A4B22-728D-4546-8C41-88CFC9C6767F}">
+  <ds:schemaRefs>
+    <ds:schemaRef ds:uri="http://schemas.microsoft.com/sharepoint/v3/contenttype/forms"/>
+  </ds:schemaRefs>
+</ds:datastoreItem>
+</file>
+
+<file path=customXml/itemProps6.xml><?xml version="1.0" encoding="utf-8"?>
+<ds:datastoreItem xmlns:ds="http://schemas.openxmlformats.org/officeDocument/2006/customXml" ds:itemID="{2287EA74-21CA-4257-A416-36E12203EE57}">
+  <ds:schemaRefs>
+    <ds:schemaRef ds:uri="http://schemas.openxmlformats.org/officeDocument/2006/bibliography"/>
+  </ds:schemaRefs>
+</ds:datastoreItem>
+</file>
+
+<file path=customXml/itemProps7.xml><?xml version="1.0" encoding="utf-8"?>
 <ds:datastoreItem xmlns:ds="http://schemas.openxmlformats.org/officeDocument/2006/customXml" ds:itemID="{1AE138E6-D560-4085-9339-84A6A473A1ED}">
   <ds:schemaRefs>
     <ds:schemaRef ds:uri="http://schemas.microsoft.com/office/2006/metadata/contentType"/>
@@ -17146,28 +17170,4 @@
     <ds:schemaRef ds:uri="http://schemas.microsoft.com/internal/obd"/>
   </ds:schemaRefs>
 </ds:datastoreItem>
-</file>
-
-<file path=customXml/itemProps5.xml><?xml version="1.0" encoding="utf-8"?>
-<ds:datastoreItem xmlns:ds="http://schemas.openxmlformats.org/officeDocument/2006/customXml" ds:itemID="{2287EA74-21CA-4257-A416-36E12203EE57}">
-  <ds:schemaRefs>
-    <ds:schemaRef ds:uri="http://schemas.openxmlformats.org/officeDocument/2006/bibliography"/>
-  </ds:schemaRefs>
-</ds:datastoreItem>
-</file>
-
-<file path=customXml/itemProps6.xml><?xml version="1.0" encoding="utf-8"?>
-<ds:datastoreItem xmlns:ds="http://schemas.openxmlformats.org/officeDocument/2006/customXml" ds:itemID="{C25A4B22-728D-4546-8C41-88CFC9C6767F}">
-  <ds:schemaRefs>
-    <ds:schemaRef ds:uri="http://schemas.microsoft.com/sharepoint/v3/contenttype/forms"/>
-  </ds:schemaRefs>
-</ds:datastoreItem>
-</file>
-
-<file path=customXml/itemProps7.xml><?xml version="1.0" encoding="utf-8"?>
-<ds:datastoreItem xmlns:ds="http://schemas.openxmlformats.org/officeDocument/2006/customXml" ds:itemID="{B49A5441-9F8E-4A71-A095-26AD66033B56}">
-  <ds:schemaRefs>
-    <ds:schemaRef ds:uri="http://schemas.openxmlformats.org/officeDocument/2006/bibliography"/>
-  </ds:schemaRefs>
-</ds:datastoreItem>
 </file>
</xml_diff>

<commit_message>
Q-37, fixed #52, changed to Pick-4
</commit_message>
<xml_diff>
--- a/raw/mock_exam/Mock-Exam-Antworten-DE.docx
+++ b/raw/mock_exam/Mock-Exam-Antworten-DE.docx
@@ -206,7 +206,15 @@
           <w:color w:val="333333"/>
           <w:lang w:val="en-US"/>
         </w:rPr>
-        <w:t>-rev3</w:t>
+        <w:t>-rev</w:t>
+      </w:r>
+      <w:r>
+        <w:rPr>
+          <w:rFonts w:ascii="Roboto" w:hAnsi="Roboto"/>
+          <w:color w:val="333333"/>
+          <w:lang w:val="en-US"/>
+        </w:rPr>
+        <w:t>5</w:t>
       </w:r>
     </w:p>
     <w:p>
@@ -9440,7 +9448,7 @@
                 <w:color w:val="000000"/>
                 <w:szCs w:val="22"/>
               </w:rPr>
-              <w:t>d</w:t>
+              <w:t>a, b, c, e</w:t>
             </w:r>
           </w:p>
         </w:tc>
@@ -9759,12 +9767,8 @@
       </w:pPr>
     </w:p>
     <w:sectPr>
-      <w:headerReference w:type="even" r:id="rId14"/>
-      <w:headerReference w:type="default" r:id="rId15"/>
-      <w:footerReference w:type="even" r:id="rId16"/>
-      <w:footerReference w:type="default" r:id="rId17"/>
-      <w:headerReference w:type="first" r:id="rId18"/>
-      <w:footerReference w:type="first" r:id="rId19"/>
+      <w:headerReference w:type="default" r:id="rId14"/>
+      <w:footerReference w:type="default" r:id="rId15"/>
       <w:pgSz w:w="11906" w:h="16838" w:code="9"/>
       <w:pgMar w:top="2269" w:right="1021" w:bottom="1418" w:left="1191" w:header="720" w:footer="567" w:gutter="0"/>
       <w:cols w:space="708"/>
@@ -9797,16 +9801,6 @@
 </file>
 
 <file path=word/footer1.xml><?xml version="1.0" encoding="utf-8"?>
-<w:ftr xmlns:wpc="http://schemas.microsoft.com/office/word/2010/wordprocessingCanvas" xmlns:cx="http://schemas.microsoft.com/office/drawing/2014/chartex" xmlns:cx1="http://schemas.microsoft.com/office/drawing/2015/9/8/chartex" xmlns:cx2="http://schemas.microsoft.com/office/drawing/2015/10/21/chartex" xmlns:cx3="http://schemas.microsoft.com/office/drawing/2016/5/9/chartex" xmlns:cx4="http://schemas.microsoft.com/office/drawing/2016/5/10/chartex" xmlns:cx5="http://schemas.microsoft.com/office/drawing/2016/5/11/chartex" xmlns:cx6="http://schemas.microsoft.com/office/drawing/2016/5/12/chartex" xmlns:cx7="http://schemas.microsoft.com/office/drawing/2016/5/13/chartex" xmlns:cx8="http://schemas.microsoft.com/office/drawing/2016/5/14/chartex" xmlns:mc="http://schemas.openxmlformats.org/markup-compatibility/2006" xmlns:aink="http://schemas.microsoft.com/office/drawing/2016/ink" xmlns:am3d="http://schemas.microsoft.com/office/drawing/2017/model3d" xmlns:o="urn:schemas-microsoft-com:office:office" xmlns:r="http://schemas.openxmlformats.org/officeDocument/2006/relationships" xmlns:m="http://schemas.openxmlformats.org/officeDocument/2006/math" xmlns:v="urn:schemas-microsoft-com:vml" xmlns:wp14="http://schemas.microsoft.com/office/word/2010/wordprocessingDrawing" xmlns:wp="http://schemas.openxmlformats.org/drawingml/2006/wordprocessingDrawing" xmlns:w10="urn:schemas-microsoft-com:office:word" xmlns:w="http://schemas.openxmlformats.org/wordprocessingml/2006/main" xmlns:w14="http://schemas.microsoft.com/office/word/2010/wordml" xmlns:w15="http://schemas.microsoft.com/office/word/2012/wordml" xmlns:w16cex="http://schemas.microsoft.com/office/word/2018/wordml/cex" xmlns:w16cid="http://schemas.microsoft.com/office/word/2016/wordml/cid" xmlns:w16="http://schemas.microsoft.com/office/word/2018/wordml" xmlns:w16se="http://schemas.microsoft.com/office/word/2015/wordml/symex" xmlns:wpg="http://schemas.microsoft.com/office/word/2010/wordprocessingGroup" xmlns:wpi="http://schemas.microsoft.com/office/word/2010/wordprocessingInk" xmlns:wne="http://schemas.microsoft.com/office/word/2006/wordml" xmlns:wps="http://schemas.microsoft.com/office/word/2010/wordprocessingShape" mc:Ignorable="w14 w15 w16se w16cid w16 w16cex wp14">
-  <w:p>
-    <w:pPr>
-      <w:pStyle w:val="Fuzeile"/>
-    </w:pPr>
-  </w:p>
-</w:ftr>
-</file>
-
-<file path=word/footer2.xml><?xml version="1.0" encoding="utf-8"?>
 <w:ftr xmlns:wpc="http://schemas.microsoft.com/office/word/2010/wordprocessingCanvas" xmlns:cx="http://schemas.microsoft.com/office/drawing/2014/chartex" xmlns:cx1="http://schemas.microsoft.com/office/drawing/2015/9/8/chartex" xmlns:cx2="http://schemas.microsoft.com/office/drawing/2015/10/21/chartex" xmlns:cx3="http://schemas.microsoft.com/office/drawing/2016/5/9/chartex" xmlns:cx4="http://schemas.microsoft.com/office/drawing/2016/5/10/chartex" xmlns:cx5="http://schemas.microsoft.com/office/drawing/2016/5/11/chartex" xmlns:cx6="http://schemas.microsoft.com/office/drawing/2016/5/12/chartex" xmlns:cx7="http://schemas.microsoft.com/office/drawing/2016/5/13/chartex" xmlns:cx8="http://schemas.microsoft.com/office/drawing/2016/5/14/chartex" xmlns:mc="http://schemas.openxmlformats.org/markup-compatibility/2006" xmlns:aink="http://schemas.microsoft.com/office/drawing/2016/ink" xmlns:am3d="http://schemas.microsoft.com/office/drawing/2017/model3d" xmlns:o="urn:schemas-microsoft-com:office:office" xmlns:r="http://schemas.openxmlformats.org/officeDocument/2006/relationships" xmlns:m="http://schemas.openxmlformats.org/officeDocument/2006/math" xmlns:v="urn:schemas-microsoft-com:vml" xmlns:wp14="http://schemas.microsoft.com/office/word/2010/wordprocessingDrawing" xmlns:wp="http://schemas.openxmlformats.org/drawingml/2006/wordprocessingDrawing" xmlns:w10="urn:schemas-microsoft-com:office:word" xmlns:w="http://schemas.openxmlformats.org/wordprocessingml/2006/main" xmlns:w14="http://schemas.microsoft.com/office/word/2010/wordml" xmlns:w15="http://schemas.microsoft.com/office/word/2012/wordml" xmlns:w16cex="http://schemas.microsoft.com/office/word/2018/wordml/cex" xmlns:w16cid="http://schemas.microsoft.com/office/word/2016/wordml/cid" xmlns:w16="http://schemas.microsoft.com/office/word/2018/wordml" xmlns:w16se="http://schemas.microsoft.com/office/word/2015/wordml/symex" xmlns:wpg="http://schemas.microsoft.com/office/word/2010/wordprocessingGroup" xmlns:wpi="http://schemas.microsoft.com/office/word/2010/wordprocessingInk" xmlns:wne="http://schemas.microsoft.com/office/word/2006/wordml" xmlns:wps="http://schemas.microsoft.com/office/word/2010/wordprocessingShape" mc:Ignorable="w14 w15 w16se w16cid w16 w16cex wp14">
   <w:p>
     <w:pPr>
@@ -10225,7 +10219,16 @@
         <w:szCs w:val="16"/>
         <w:lang w:val="en-US"/>
       </w:rPr>
-      <w:t>-rev3</w:t>
+      <w:t>-rev</w:t>
+    </w:r>
+    <w:r>
+      <w:rPr>
+        <w:rFonts w:ascii="Roboto" w:hAnsi="Roboto"/>
+        <w:sz w:val="16"/>
+        <w:szCs w:val="16"/>
+        <w:lang w:val="en-US"/>
+      </w:rPr>
+      <w:t>5</w:t>
     </w:r>
   </w:p>
   <w:p>
@@ -10266,16 +10269,6 @@
 </w:ftr>
 </file>
 
-<file path=word/footer3.xml><?xml version="1.0" encoding="utf-8"?>
-<w:ftr xmlns:wpc="http://schemas.microsoft.com/office/word/2010/wordprocessingCanvas" xmlns:cx="http://schemas.microsoft.com/office/drawing/2014/chartex" xmlns:cx1="http://schemas.microsoft.com/office/drawing/2015/9/8/chartex" xmlns:cx2="http://schemas.microsoft.com/office/drawing/2015/10/21/chartex" xmlns:cx3="http://schemas.microsoft.com/office/drawing/2016/5/9/chartex" xmlns:cx4="http://schemas.microsoft.com/office/drawing/2016/5/10/chartex" xmlns:cx5="http://schemas.microsoft.com/office/drawing/2016/5/11/chartex" xmlns:cx6="http://schemas.microsoft.com/office/drawing/2016/5/12/chartex" xmlns:cx7="http://schemas.microsoft.com/office/drawing/2016/5/13/chartex" xmlns:cx8="http://schemas.microsoft.com/office/drawing/2016/5/14/chartex" xmlns:mc="http://schemas.openxmlformats.org/markup-compatibility/2006" xmlns:aink="http://schemas.microsoft.com/office/drawing/2016/ink" xmlns:am3d="http://schemas.microsoft.com/office/drawing/2017/model3d" xmlns:o="urn:schemas-microsoft-com:office:office" xmlns:r="http://schemas.openxmlformats.org/officeDocument/2006/relationships" xmlns:m="http://schemas.openxmlformats.org/officeDocument/2006/math" xmlns:v="urn:schemas-microsoft-com:vml" xmlns:wp14="http://schemas.microsoft.com/office/word/2010/wordprocessingDrawing" xmlns:wp="http://schemas.openxmlformats.org/drawingml/2006/wordprocessingDrawing" xmlns:w10="urn:schemas-microsoft-com:office:word" xmlns:w="http://schemas.openxmlformats.org/wordprocessingml/2006/main" xmlns:w14="http://schemas.microsoft.com/office/word/2010/wordml" xmlns:w15="http://schemas.microsoft.com/office/word/2012/wordml" xmlns:w16cex="http://schemas.microsoft.com/office/word/2018/wordml/cex" xmlns:w16cid="http://schemas.microsoft.com/office/word/2016/wordml/cid" xmlns:w16="http://schemas.microsoft.com/office/word/2018/wordml" xmlns:w16se="http://schemas.microsoft.com/office/word/2015/wordml/symex" xmlns:wpg="http://schemas.microsoft.com/office/word/2010/wordprocessingGroup" xmlns:wpi="http://schemas.microsoft.com/office/word/2010/wordprocessingInk" xmlns:wne="http://schemas.microsoft.com/office/word/2006/wordml" xmlns:wps="http://schemas.microsoft.com/office/word/2010/wordprocessingShape" mc:Ignorable="w14 w15 w16se w16cid w16 w16cex wp14">
-  <w:p>
-    <w:pPr>
-      <w:pStyle w:val="Fuzeile"/>
-    </w:pPr>
-  </w:p>
-</w:ftr>
-</file>
-
 <file path=word/footnotes.xml><?xml version="1.0" encoding="utf-8"?>
 <w:footnotes xmlns:wpc="http://schemas.microsoft.com/office/word/2010/wordprocessingCanvas" xmlns:cx="http://schemas.microsoft.com/office/drawing/2014/chartex" xmlns:cx1="http://schemas.microsoft.com/office/drawing/2015/9/8/chartex" xmlns:cx2="http://schemas.microsoft.com/office/drawing/2015/10/21/chartex" xmlns:cx3="http://schemas.microsoft.com/office/drawing/2016/5/9/chartex" xmlns:cx4="http://schemas.microsoft.com/office/drawing/2016/5/10/chartex" xmlns:cx5="http://schemas.microsoft.com/office/drawing/2016/5/11/chartex" xmlns:cx6="http://schemas.microsoft.com/office/drawing/2016/5/12/chartex" xmlns:cx7="http://schemas.microsoft.com/office/drawing/2016/5/13/chartex" xmlns:cx8="http://schemas.microsoft.com/office/drawing/2016/5/14/chartex" xmlns:mc="http://schemas.openxmlformats.org/markup-compatibility/2006" xmlns:aink="http://schemas.microsoft.com/office/drawing/2016/ink" xmlns:am3d="http://schemas.microsoft.com/office/drawing/2017/model3d" xmlns:o="urn:schemas-microsoft-com:office:office" xmlns:r="http://schemas.openxmlformats.org/officeDocument/2006/relationships" xmlns:m="http://schemas.openxmlformats.org/officeDocument/2006/math" xmlns:v="urn:schemas-microsoft-com:vml" xmlns:wp14="http://schemas.microsoft.com/office/word/2010/wordprocessingDrawing" xmlns:wp="http://schemas.openxmlformats.org/drawingml/2006/wordprocessingDrawing" xmlns:w10="urn:schemas-microsoft-com:office:word" xmlns:w="http://schemas.openxmlformats.org/wordprocessingml/2006/main" xmlns:w14="http://schemas.microsoft.com/office/word/2010/wordml" xmlns:w15="http://schemas.microsoft.com/office/word/2012/wordml" xmlns:w16cex="http://schemas.microsoft.com/office/word/2018/wordml/cex" xmlns:w16cid="http://schemas.microsoft.com/office/word/2016/wordml/cid" xmlns:w16="http://schemas.microsoft.com/office/word/2018/wordml" xmlns:w16se="http://schemas.microsoft.com/office/word/2015/wordml/symex" xmlns:wpg="http://schemas.microsoft.com/office/word/2010/wordprocessingGroup" xmlns:wpi="http://schemas.microsoft.com/office/word/2010/wordprocessingInk" xmlns:wne="http://schemas.microsoft.com/office/word/2006/wordml" xmlns:wps="http://schemas.microsoft.com/office/word/2010/wordprocessingShape" mc:Ignorable="w14 w15 w16se w16cid w16 w16cex wp14">
   <w:footnote w:type="separator" w:id="-1">
@@ -10299,16 +10292,6 @@
 </file>
 
 <file path=word/header1.xml><?xml version="1.0" encoding="utf-8"?>
-<w:hdr xmlns:wpc="http://schemas.microsoft.com/office/word/2010/wordprocessingCanvas" xmlns:cx="http://schemas.microsoft.com/office/drawing/2014/chartex" xmlns:cx1="http://schemas.microsoft.com/office/drawing/2015/9/8/chartex" xmlns:cx2="http://schemas.microsoft.com/office/drawing/2015/10/21/chartex" xmlns:cx3="http://schemas.microsoft.com/office/drawing/2016/5/9/chartex" xmlns:cx4="http://schemas.microsoft.com/office/drawing/2016/5/10/chartex" xmlns:cx5="http://schemas.microsoft.com/office/drawing/2016/5/11/chartex" xmlns:cx6="http://schemas.microsoft.com/office/drawing/2016/5/12/chartex" xmlns:cx7="http://schemas.microsoft.com/office/drawing/2016/5/13/chartex" xmlns:cx8="http://schemas.microsoft.com/office/drawing/2016/5/14/chartex" xmlns:mc="http://schemas.openxmlformats.org/markup-compatibility/2006" xmlns:aink="http://schemas.microsoft.com/office/drawing/2016/ink" xmlns:am3d="http://schemas.microsoft.com/office/drawing/2017/model3d" xmlns:o="urn:schemas-microsoft-com:office:office" xmlns:r="http://schemas.openxmlformats.org/officeDocument/2006/relationships" xmlns:m="http://schemas.openxmlformats.org/officeDocument/2006/math" xmlns:v="urn:schemas-microsoft-com:vml" xmlns:wp14="http://schemas.microsoft.com/office/word/2010/wordprocessingDrawing" xmlns:wp="http://schemas.openxmlformats.org/drawingml/2006/wordprocessingDrawing" xmlns:w10="urn:schemas-microsoft-com:office:word" xmlns:w="http://schemas.openxmlformats.org/wordprocessingml/2006/main" xmlns:w14="http://schemas.microsoft.com/office/word/2010/wordml" xmlns:w15="http://schemas.microsoft.com/office/word/2012/wordml" xmlns:w16cex="http://schemas.microsoft.com/office/word/2018/wordml/cex" xmlns:w16cid="http://schemas.microsoft.com/office/word/2016/wordml/cid" xmlns:w16="http://schemas.microsoft.com/office/word/2018/wordml" xmlns:w16se="http://schemas.microsoft.com/office/word/2015/wordml/symex" xmlns:wpg="http://schemas.microsoft.com/office/word/2010/wordprocessingGroup" xmlns:wpi="http://schemas.microsoft.com/office/word/2010/wordprocessingInk" xmlns:wne="http://schemas.microsoft.com/office/word/2006/wordml" xmlns:wps="http://schemas.microsoft.com/office/word/2010/wordprocessingShape" mc:Ignorable="w14 w15 w16se w16cid w16 w16cex wp14">
-  <w:p>
-    <w:pPr>
-      <w:pStyle w:val="Kopfzeile"/>
-    </w:pPr>
-  </w:p>
-</w:hdr>
-</file>
-
-<file path=word/header2.xml><?xml version="1.0" encoding="utf-8"?>
 <w:hdr xmlns:wpc="http://schemas.microsoft.com/office/word/2010/wordprocessingCanvas" xmlns:cx="http://schemas.microsoft.com/office/drawing/2014/chartex" xmlns:cx1="http://schemas.microsoft.com/office/drawing/2015/9/8/chartex" xmlns:cx2="http://schemas.microsoft.com/office/drawing/2015/10/21/chartex" xmlns:cx3="http://schemas.microsoft.com/office/drawing/2016/5/9/chartex" xmlns:cx4="http://schemas.microsoft.com/office/drawing/2016/5/10/chartex" xmlns:cx5="http://schemas.microsoft.com/office/drawing/2016/5/11/chartex" xmlns:cx6="http://schemas.microsoft.com/office/drawing/2016/5/12/chartex" xmlns:cx7="http://schemas.microsoft.com/office/drawing/2016/5/13/chartex" xmlns:cx8="http://schemas.microsoft.com/office/drawing/2016/5/14/chartex" xmlns:mc="http://schemas.openxmlformats.org/markup-compatibility/2006" xmlns:aink="http://schemas.microsoft.com/office/drawing/2016/ink" xmlns:am3d="http://schemas.microsoft.com/office/drawing/2017/model3d" xmlns:o="urn:schemas-microsoft-com:office:office" xmlns:r="http://schemas.openxmlformats.org/officeDocument/2006/relationships" xmlns:m="http://schemas.openxmlformats.org/officeDocument/2006/math" xmlns:v="urn:schemas-microsoft-com:vml" xmlns:wp14="http://schemas.microsoft.com/office/word/2010/wordprocessingDrawing" xmlns:wp="http://schemas.openxmlformats.org/drawingml/2006/wordprocessingDrawing" xmlns:w10="urn:schemas-microsoft-com:office:word" xmlns:w="http://schemas.openxmlformats.org/wordprocessingml/2006/main" xmlns:w14="http://schemas.microsoft.com/office/word/2010/wordml" xmlns:w15="http://schemas.microsoft.com/office/word/2012/wordml" xmlns:w16cex="http://schemas.microsoft.com/office/word/2018/wordml/cex" xmlns:w16cid="http://schemas.microsoft.com/office/word/2016/wordml/cid" xmlns:w16="http://schemas.microsoft.com/office/word/2018/wordml" xmlns:w16se="http://schemas.microsoft.com/office/word/2015/wordml/symex" xmlns:wpg="http://schemas.microsoft.com/office/word/2010/wordprocessingGroup" xmlns:wpi="http://schemas.microsoft.com/office/word/2010/wordprocessingInk" xmlns:wne="http://schemas.microsoft.com/office/word/2006/wordml" xmlns:wps="http://schemas.microsoft.com/office/word/2010/wordprocessingShape" mc:Ignorable="w14 w15 w16se w16cid w16 w16cex wp14">
   <w:tbl>
     <w:tblPr>
@@ -10530,16 +10513,6 @@
         <w:rFonts w:ascii="Arial" w:hAnsi="Arial" w:cs="Arial"/>
         <w:sz w:val="16"/>
       </w:rPr>
-    </w:pPr>
-  </w:p>
-</w:hdr>
-</file>
-
-<file path=word/header3.xml><?xml version="1.0" encoding="utf-8"?>
-<w:hdr xmlns:wpc="http://schemas.microsoft.com/office/word/2010/wordprocessingCanvas" xmlns:cx="http://schemas.microsoft.com/office/drawing/2014/chartex" xmlns:cx1="http://schemas.microsoft.com/office/drawing/2015/9/8/chartex" xmlns:cx2="http://schemas.microsoft.com/office/drawing/2015/10/21/chartex" xmlns:cx3="http://schemas.microsoft.com/office/drawing/2016/5/9/chartex" xmlns:cx4="http://schemas.microsoft.com/office/drawing/2016/5/10/chartex" xmlns:cx5="http://schemas.microsoft.com/office/drawing/2016/5/11/chartex" xmlns:cx6="http://schemas.microsoft.com/office/drawing/2016/5/12/chartex" xmlns:cx7="http://schemas.microsoft.com/office/drawing/2016/5/13/chartex" xmlns:cx8="http://schemas.microsoft.com/office/drawing/2016/5/14/chartex" xmlns:mc="http://schemas.openxmlformats.org/markup-compatibility/2006" xmlns:aink="http://schemas.microsoft.com/office/drawing/2016/ink" xmlns:am3d="http://schemas.microsoft.com/office/drawing/2017/model3d" xmlns:o="urn:schemas-microsoft-com:office:office" xmlns:r="http://schemas.openxmlformats.org/officeDocument/2006/relationships" xmlns:m="http://schemas.openxmlformats.org/officeDocument/2006/math" xmlns:v="urn:schemas-microsoft-com:vml" xmlns:wp14="http://schemas.microsoft.com/office/word/2010/wordprocessingDrawing" xmlns:wp="http://schemas.openxmlformats.org/drawingml/2006/wordprocessingDrawing" xmlns:w10="urn:schemas-microsoft-com:office:word" xmlns:w="http://schemas.openxmlformats.org/wordprocessingml/2006/main" xmlns:w14="http://schemas.microsoft.com/office/word/2010/wordml" xmlns:w15="http://schemas.microsoft.com/office/word/2012/wordml" xmlns:w16cex="http://schemas.microsoft.com/office/word/2018/wordml/cex" xmlns:w16cid="http://schemas.microsoft.com/office/word/2016/wordml/cid" xmlns:w16="http://schemas.microsoft.com/office/word/2018/wordml" xmlns:w16se="http://schemas.microsoft.com/office/word/2015/wordml/symex" xmlns:wpg="http://schemas.microsoft.com/office/word/2010/wordprocessingGroup" xmlns:wpi="http://schemas.microsoft.com/office/word/2010/wordprocessingInk" xmlns:wne="http://schemas.microsoft.com/office/word/2006/wordml" xmlns:wps="http://schemas.microsoft.com/office/word/2010/wordprocessingShape" mc:Ignorable="w14 w15 w16se w16cid w16 w16cex wp14">
-  <w:p>
-    <w:pPr>
-      <w:pStyle w:val="Kopfzeile"/>
     </w:pPr>
   </w:p>
 </w:hdr>
@@ -16857,37 +16830,6 @@
 </file>
 
 <file path=customXml/item1.xml><?xml version="1.0" encoding="utf-8"?>
-<p:properties xmlns:p="http://schemas.microsoft.com/office/2006/metadata/properties" xmlns:xsi="http://www.w3.org/2001/XMLSchema-instance" xmlns:pc="http://schemas.microsoft.com/office/infopath/2007/PartnerControls">
-  <documentManagement/>
-</p:properties>
-</file>
-
-<file path=customXml/item2.xml><?xml version="1.0" encoding="utf-8"?>
-<b:Sources xmlns:b="http://schemas.openxmlformats.org/officeDocument/2006/bibliography" xmlns="http://schemas.openxmlformats.org/officeDocument/2006/bibliography" SelectedStyle="\APA.XSL" StyleName="APA"/>
-</file>
-
-<file path=customXml/item3.xml><?xml version="1.0" encoding="utf-8"?>
-<b:Sources xmlns:b="http://schemas.openxmlformats.org/officeDocument/2006/bibliography" xmlns="http://schemas.openxmlformats.org/officeDocument/2006/bibliography" SelectedStyle="\APA.XSL" StyleName="APA"/>
-</file>
-
-<file path=customXml/item4.xml><?xml version="1.0" encoding="utf-8"?>
-<b:Sources xmlns:b="http://schemas.openxmlformats.org/officeDocument/2006/bibliography" xmlns="http://schemas.openxmlformats.org/officeDocument/2006/bibliography" SelectedStyle="\APA.XSL" StyleName="APA"/>
-</file>
-
-<file path=customXml/item5.xml><?xml version="1.0" encoding="utf-8"?>
-<?mso-contentType ?>
-<FormTemplates xmlns="http://schemas.microsoft.com/sharepoint/v3/contenttype/forms">
-  <Display>DocumentLibraryForm</Display>
-  <Edit>DocumentLibraryForm</Edit>
-  <New>DocumentLibraryForm</New>
-</FormTemplates>
-</file>
-
-<file path=customXml/item6.xml><?xml version="1.0" encoding="utf-8"?>
-<b:Sources xmlns:b="http://schemas.openxmlformats.org/officeDocument/2006/bibliography" xmlns="http://schemas.openxmlformats.org/officeDocument/2006/bibliography" SelectedStyle="\APA.XSL" StyleName="APA"/>
-</file>
-
-<file path=customXml/item7.xml><?xml version="1.0" encoding="utf-8"?>
 <ct:contentTypeSchema xmlns:ct="http://schemas.microsoft.com/office/2006/metadata/contentType" xmlns:ma="http://schemas.microsoft.com/office/2006/metadata/properties/metaAttributes" ct:_="" ma:_="" ma:contentTypeName="Dokument" ma:contentTypeID="0x0101008A91445496CF7245836D5B403B1B3D9D" ma:contentTypeVersion="12" ma:contentTypeDescription="Ein neues Dokument erstellen." ma:contentTypeScope="" ma:versionID="5196ab9d298bec00ec658eeb33d04f7b">
   <xsd:schema xmlns:xsd="http://www.w3.org/2001/XMLSchema" xmlns:xs="http://www.w3.org/2001/XMLSchema" xmlns:p="http://schemas.microsoft.com/office/2006/metadata/properties" xmlns:ns3="814032d5-8582-4412-9ef1-c32d0ab713c9" xmlns:ns4="315b142d-b22c-42dd-addf-9883f01299f4" targetNamespace="http://schemas.microsoft.com/office/2006/metadata/properties" ma:root="true" ma:fieldsID="3fd54ae5d4007f6aac05cd0e61ab1f7e" ns3:_="" ns4:_="">
     <xsd:import namespace="814032d5-8582-4412-9ef1-c32d0ab713c9"/>
@@ -17104,56 +17046,38 @@
 </ct:contentTypeSchema>
 </file>
 
-<file path=customXml/itemProps1.xml><?xml version="1.0" encoding="utf-8"?>
-<ds:datastoreItem xmlns:ds="http://schemas.openxmlformats.org/officeDocument/2006/customXml" ds:itemID="{5F957A9B-0D92-459B-AC45-13365733178A}">
-  <ds:schemaRefs>
-    <ds:schemaRef ds:uri="http://schemas.microsoft.com/office/2006/metadata/properties"/>
-    <ds:schemaRef ds:uri="http://schemas.microsoft.com/office/infopath/2007/PartnerControls"/>
-  </ds:schemaRefs>
-</ds:datastoreItem>
+<file path=customXml/item2.xml><?xml version="1.0" encoding="utf-8"?>
+<b:Sources xmlns:b="http://schemas.openxmlformats.org/officeDocument/2006/bibliography" xmlns="http://schemas.openxmlformats.org/officeDocument/2006/bibliography" SelectedStyle="\APA.XSL" StyleName="APA"/>
 </file>
 
-<file path=customXml/itemProps2.xml><?xml version="1.0" encoding="utf-8"?>
-<ds:datastoreItem xmlns:ds="http://schemas.openxmlformats.org/officeDocument/2006/customXml" ds:itemID="{B49A5441-9F8E-4A71-A095-26AD66033B56}">
-  <ds:schemaRefs>
-    <ds:schemaRef ds:uri="http://schemas.openxmlformats.org/officeDocument/2006/bibliography"/>
-  </ds:schemaRefs>
-</ds:datastoreItem>
+<file path=customXml/item3.xml><?xml version="1.0" encoding="utf-8"?>
+<p:properties xmlns:p="http://schemas.microsoft.com/office/2006/metadata/properties" xmlns:xsi="http://www.w3.org/2001/XMLSchema-instance" xmlns:pc="http://schemas.microsoft.com/office/infopath/2007/PartnerControls">
+  <documentManagement/>
+</p:properties>
 </file>
 
-<file path=customXml/itemProps3.xml><?xml version="1.0" encoding="utf-8"?>
-<ds:datastoreItem xmlns:ds="http://schemas.openxmlformats.org/officeDocument/2006/customXml" ds:itemID="{80BAD927-2F5B-4126-BC95-42E937ADF65C}">
-  <ds:schemaRefs>
-    <ds:schemaRef ds:uri="http://schemas.openxmlformats.org/officeDocument/2006/bibliography"/>
-  </ds:schemaRefs>
-</ds:datastoreItem>
+<file path=customXml/item4.xml><?xml version="1.0" encoding="utf-8"?>
+<b:Sources xmlns:b="http://schemas.openxmlformats.org/officeDocument/2006/bibliography" xmlns="http://schemas.openxmlformats.org/officeDocument/2006/bibliography" SelectedStyle="\APA.XSL" StyleName="APA"/>
 </file>
 
-<file path=customXml/itemProps4.xml><?xml version="1.0" encoding="utf-8"?>
-<ds:datastoreItem xmlns:ds="http://schemas.openxmlformats.org/officeDocument/2006/customXml" ds:itemID="{406AA43E-D8BB-4076-923F-6FC525F7C58D}">
-  <ds:schemaRefs>
-    <ds:schemaRef ds:uri="http://schemas.openxmlformats.org/officeDocument/2006/bibliography"/>
-  </ds:schemaRefs>
-</ds:datastoreItem>
+<file path=customXml/item5.xml><?xml version="1.0" encoding="utf-8"?>
+<?mso-contentType ?>
+<FormTemplates xmlns="http://schemas.microsoft.com/sharepoint/v3/contenttype/forms">
+  <Display>DocumentLibraryForm</Display>
+  <Edit>DocumentLibraryForm</Edit>
+  <New>DocumentLibraryForm</New>
+</FormTemplates>
 </file>
 
-<file path=customXml/itemProps5.xml><?xml version="1.0" encoding="utf-8"?>
-<ds:datastoreItem xmlns:ds="http://schemas.openxmlformats.org/officeDocument/2006/customXml" ds:itemID="{C25A4B22-728D-4546-8C41-88CFC9C6767F}">
-  <ds:schemaRefs>
-    <ds:schemaRef ds:uri="http://schemas.microsoft.com/sharepoint/v3/contenttype/forms"/>
-  </ds:schemaRefs>
-</ds:datastoreItem>
+<file path=customXml/item6.xml><?xml version="1.0" encoding="utf-8"?>
+<b:Sources xmlns:b="http://schemas.openxmlformats.org/officeDocument/2006/bibliography" xmlns="http://schemas.openxmlformats.org/officeDocument/2006/bibliography" SelectedStyle="\APA.XSL" StyleName="APA"/>
 </file>
 
-<file path=customXml/itemProps6.xml><?xml version="1.0" encoding="utf-8"?>
-<ds:datastoreItem xmlns:ds="http://schemas.openxmlformats.org/officeDocument/2006/customXml" ds:itemID="{2287EA74-21CA-4257-A416-36E12203EE57}">
-  <ds:schemaRefs>
-    <ds:schemaRef ds:uri="http://schemas.openxmlformats.org/officeDocument/2006/bibliography"/>
-  </ds:schemaRefs>
-</ds:datastoreItem>
+<file path=customXml/item7.xml><?xml version="1.0" encoding="utf-8"?>
+<b:Sources xmlns:b="http://schemas.openxmlformats.org/officeDocument/2006/bibliography" xmlns="http://schemas.openxmlformats.org/officeDocument/2006/bibliography" SelectedStyle="\APA.XSL" StyleName="APA"/>
 </file>
 
-<file path=customXml/itemProps7.xml><?xml version="1.0" encoding="utf-8"?>
+<file path=customXml/itemProps1.xml><?xml version="1.0" encoding="utf-8"?>
 <ds:datastoreItem xmlns:ds="http://schemas.openxmlformats.org/officeDocument/2006/customXml" ds:itemID="{1AE138E6-D560-4085-9339-84A6A473A1ED}">
   <ds:schemaRefs>
     <ds:schemaRef ds:uri="http://schemas.microsoft.com/office/2006/metadata/contentType"/>
@@ -17170,4 +17094,53 @@
     <ds:schemaRef ds:uri="http://schemas.microsoft.com/internal/obd"/>
   </ds:schemaRefs>
 </ds:datastoreItem>
+</file>
+
+<file path=customXml/itemProps2.xml><?xml version="1.0" encoding="utf-8"?>
+<ds:datastoreItem xmlns:ds="http://schemas.openxmlformats.org/officeDocument/2006/customXml" ds:itemID="{B49A5441-9F8E-4A71-A095-26AD66033B56}">
+  <ds:schemaRefs>
+    <ds:schemaRef ds:uri="http://schemas.openxmlformats.org/officeDocument/2006/bibliography"/>
+  </ds:schemaRefs>
+</ds:datastoreItem>
+</file>
+
+<file path=customXml/itemProps3.xml><?xml version="1.0" encoding="utf-8"?>
+<ds:datastoreItem xmlns:ds="http://schemas.openxmlformats.org/officeDocument/2006/customXml" ds:itemID="{5F957A9B-0D92-459B-AC45-13365733178A}">
+  <ds:schemaRefs>
+    <ds:schemaRef ds:uri="http://schemas.microsoft.com/office/2006/metadata/properties"/>
+    <ds:schemaRef ds:uri="http://schemas.microsoft.com/office/infopath/2007/PartnerControls"/>
+  </ds:schemaRefs>
+</ds:datastoreItem>
+</file>
+
+<file path=customXml/itemProps4.xml><?xml version="1.0" encoding="utf-8"?>
+<ds:datastoreItem xmlns:ds="http://schemas.openxmlformats.org/officeDocument/2006/customXml" ds:itemID="{2287EA74-21CA-4257-A416-36E12203EE57}">
+  <ds:schemaRefs>
+    <ds:schemaRef ds:uri="http://schemas.openxmlformats.org/officeDocument/2006/bibliography"/>
+  </ds:schemaRefs>
+</ds:datastoreItem>
+</file>
+
+<file path=customXml/itemProps5.xml><?xml version="1.0" encoding="utf-8"?>
+<ds:datastoreItem xmlns:ds="http://schemas.openxmlformats.org/officeDocument/2006/customXml" ds:itemID="{C25A4B22-728D-4546-8C41-88CFC9C6767F}">
+  <ds:schemaRefs>
+    <ds:schemaRef ds:uri="http://schemas.microsoft.com/sharepoint/v3/contenttype/forms"/>
+  </ds:schemaRefs>
+</ds:datastoreItem>
+</file>
+
+<file path=customXml/itemProps6.xml><?xml version="1.0" encoding="utf-8"?>
+<ds:datastoreItem xmlns:ds="http://schemas.openxmlformats.org/officeDocument/2006/customXml" ds:itemID="{406AA43E-D8BB-4076-923F-6FC525F7C58D}">
+  <ds:schemaRefs>
+    <ds:schemaRef ds:uri="http://schemas.openxmlformats.org/officeDocument/2006/bibliography"/>
+  </ds:schemaRefs>
+</ds:datastoreItem>
+</file>
+
+<file path=customXml/itemProps7.xml><?xml version="1.0" encoding="utf-8"?>
+<ds:datastoreItem xmlns:ds="http://schemas.openxmlformats.org/officeDocument/2006/customXml" ds:itemID="{80BAD927-2F5B-4126-BC95-42E937ADF65C}">
+  <ds:schemaRefs>
+    <ds:schemaRef ds:uri="http://schemas.openxmlformats.org/officeDocument/2006/bibliography"/>
+  </ds:schemaRefs>
+</ds:datastoreItem>
 </file>
</xml_diff>

<commit_message>
Q-34, fixed #50 (DE)
</commit_message>
<xml_diff>
--- a/raw/mock_exam/Mock-Exam-Antworten-DE.docx
+++ b/raw/mock_exam/Mock-Exam-Antworten-DE.docx
@@ -7157,20 +7157,37 @@
           <w:szCs w:val="22"/>
         </w:rPr>
       </w:pPr>
-    </w:p>
-    <w:p>
-      <w:pPr>
+      <w:r>
         <w:rPr>
           <w:rFonts w:ascii="Roboto" w:hAnsi="Roboto"/>
           <w:color w:val="000000" w:themeColor="text1"/>
           <w:szCs w:val="22"/>
         </w:rPr>
+        <w:br w:type="page"/>
+      </w:r>
+    </w:p>
+    <w:p>
+      <w:pPr>
+        <w:rPr>
+          <w:rFonts w:ascii="Roboto" w:hAnsi="Roboto"/>
+          <w:color w:val="000000" w:themeColor="text1"/>
+          <w:szCs w:val="22"/>
+        </w:rPr>
+      </w:pPr>
+    </w:p>
+    <w:p>
+      <w:pPr>
+        <w:rPr>
+          <w:rFonts w:ascii="Roboto" w:hAnsi="Roboto"/>
+          <w:color w:val="000000" w:themeColor="text1"/>
+          <w:szCs w:val="22"/>
+        </w:rPr>
       </w:pPr>
     </w:p>
     <w:tbl>
       <w:tblPr>
         <w:tblW w:w="6952" w:type="dxa"/>
-        <w:jc w:val="center"/>
+        <w:tblInd w:w="843" w:type="dxa"/>
         <w:tblCellMar>
           <w:left w:w="70" w:type="dxa"/>
           <w:right w:w="70" w:type="dxa"/>
@@ -7185,7 +7202,6 @@
       <w:tr>
         <w:trPr>
           <w:trHeight w:val="360"/>
-          <w:jc w:val="center"/>
         </w:trPr>
         <w:tc>
           <w:tcPr>
@@ -7313,7 +7329,6 @@
       <w:tr>
         <w:trPr>
           <w:trHeight w:val="360"/>
-          <w:jc w:val="center"/>
         </w:trPr>
         <w:tc>
           <w:tcPr>
@@ -7345,7 +7360,6 @@
                 <w:color w:val="000000"/>
                 <w:szCs w:val="22"/>
               </w:rPr>
-              <w:lastRenderedPageBreak/>
               <w:t>Frage</w:t>
             </w:r>
             <w:r>
@@ -7459,7 +7473,6 @@
       <w:tr>
         <w:trPr>
           <w:trHeight w:val="360"/>
-          <w:jc w:val="center"/>
         </w:trPr>
         <w:tc>
           <w:tcPr>
@@ -7554,7 +7567,6 @@
       <w:tr>
         <w:trPr>
           <w:trHeight w:val="360"/>
-          <w:jc w:val="center"/>
         </w:trPr>
         <w:tc>
           <w:tcPr>
@@ -7657,7 +7669,6 @@
       <w:tr>
         <w:trPr>
           <w:trHeight w:val="360"/>
-          <w:jc w:val="center"/>
         </w:trPr>
         <w:tc>
           <w:tcPr>
@@ -7752,7 +7763,6 @@
       <w:tr>
         <w:trPr>
           <w:trHeight w:val="360"/>
-          <w:jc w:val="center"/>
         </w:trPr>
         <w:tc>
           <w:tcPr>
@@ -7897,7 +7907,6 @@
       <w:tr>
         <w:trPr>
           <w:trHeight w:val="360"/>
-          <w:jc w:val="center"/>
         </w:trPr>
         <w:tc>
           <w:tcPr>
@@ -8000,7 +8009,6 @@
       <w:tr>
         <w:trPr>
           <w:trHeight w:val="360"/>
-          <w:jc w:val="center"/>
         </w:trPr>
         <w:tc>
           <w:tcPr>
@@ -8095,7 +8103,6 @@
       <w:tr>
         <w:trPr>
           <w:trHeight w:val="360"/>
-          <w:jc w:val="center"/>
         </w:trPr>
         <w:tc>
           <w:tcPr>
@@ -8190,7 +8197,6 @@
       <w:tr>
         <w:trPr>
           <w:trHeight w:val="360"/>
-          <w:jc w:val="center"/>
         </w:trPr>
         <w:tc>
           <w:tcPr>
@@ -8294,23 +8300,23 @@
                 <w:color w:val="000000"/>
                 <w:szCs w:val="22"/>
               </w:rPr>
-              <w:t>-</w:t>
-            </w:r>
-            <w:r>
-              <w:rPr>
-                <w:rFonts w:ascii="Roboto" w:hAnsi="Roboto" w:cs="Calibri"/>
-                <w:color w:val="000000"/>
-                <w:szCs w:val="22"/>
-              </w:rPr>
-              <w:t xml:space="preserve"> G</w:t>
-            </w:r>
-            <w:r>
-              <w:rPr>
-                <w:rFonts w:ascii="Roboto" w:hAnsi="Roboto" w:cs="Calibri"/>
-                <w:color w:val="000000"/>
-                <w:szCs w:val="22"/>
-              </w:rPr>
-              <w:t>uter Grund</w:t>
+              <w:t>–</w:t>
+            </w:r>
+            <w:r>
+              <w:rPr>
+                <w:rFonts w:ascii="Roboto" w:hAnsi="Roboto" w:cs="Calibri"/>
+                <w:color w:val="000000"/>
+                <w:szCs w:val="22"/>
+              </w:rPr>
+              <w:t xml:space="preserve"> </w:t>
+            </w:r>
+            <w:r>
+              <w:rPr>
+                <w:rFonts w:ascii="Roboto" w:hAnsi="Roboto" w:cs="Calibri"/>
+                <w:color w:val="000000"/>
+                <w:szCs w:val="22"/>
+              </w:rPr>
+              <w:t>typisch</w:t>
             </w:r>
           </w:p>
         </w:tc>
@@ -8343,7 +8349,7 @@
                 <w:color w:val="000000"/>
                 <w:szCs w:val="22"/>
               </w:rPr>
-              <w:t>1</w:t>
+              <w:t>2</w:t>
             </w:r>
           </w:p>
         </w:tc>
@@ -8351,7 +8357,6 @@
       <w:tr>
         <w:trPr>
           <w:trHeight w:val="360"/>
-          <w:jc w:val="center"/>
         </w:trPr>
         <w:tc>
           <w:tcPr>
@@ -8406,23 +8411,31 @@
                 <w:color w:val="000000"/>
                 <w:szCs w:val="22"/>
               </w:rPr>
-              <w:t xml:space="preserve">b - </w:t>
-            </w:r>
-            <w:r>
-              <w:rPr>
-                <w:rFonts w:ascii="Roboto" w:hAnsi="Roboto" w:cs="Calibri"/>
-                <w:color w:val="000000"/>
-                <w:szCs w:val="22"/>
-              </w:rPr>
-              <w:t>G</w:t>
-            </w:r>
-            <w:r>
-              <w:rPr>
-                <w:rFonts w:ascii="Roboto" w:hAnsi="Roboto" w:cs="Calibri"/>
-                <w:color w:val="000000"/>
-                <w:szCs w:val="22"/>
-              </w:rPr>
-              <w:t>uter Grund</w:t>
+              <w:t xml:space="preserve">b </w:t>
+            </w:r>
+            <w:r>
+              <w:rPr>
+                <w:rFonts w:ascii="Roboto" w:hAnsi="Roboto" w:cs="Calibri"/>
+                <w:color w:val="000000"/>
+                <w:szCs w:val="22"/>
+              </w:rPr>
+              <w:t>–</w:t>
+            </w:r>
+            <w:r>
+              <w:rPr>
+                <w:rFonts w:ascii="Roboto" w:hAnsi="Roboto" w:cs="Calibri"/>
+                <w:color w:val="000000"/>
+                <w:szCs w:val="22"/>
+              </w:rPr>
+              <w:t xml:space="preserve"> </w:t>
+            </w:r>
+            <w:r>
+              <w:rPr>
+                <w:rFonts w:ascii="Roboto" w:hAnsi="Roboto" w:cs="Calibri"/>
+                <w:color w:val="000000"/>
+                <w:szCs w:val="22"/>
+              </w:rPr>
+              <w:t>untypisch</w:t>
             </w:r>
           </w:p>
         </w:tc>
@@ -8454,7 +8467,6 @@
       <w:tr>
         <w:trPr>
           <w:trHeight w:val="360"/>
-          <w:jc w:val="center"/>
         </w:trPr>
         <w:tc>
           <w:tcPr>
@@ -8509,23 +8521,31 @@
                 <w:color w:val="000000"/>
                 <w:szCs w:val="22"/>
               </w:rPr>
-              <w:t xml:space="preserve">c - </w:t>
-            </w:r>
-            <w:r>
-              <w:rPr>
-                <w:rFonts w:ascii="Roboto" w:hAnsi="Roboto" w:cs="Calibri"/>
-                <w:color w:val="000000"/>
-                <w:szCs w:val="22"/>
-              </w:rPr>
-              <w:t>G</w:t>
-            </w:r>
-            <w:r>
-              <w:rPr>
-                <w:rFonts w:ascii="Roboto" w:hAnsi="Roboto" w:cs="Calibri"/>
-                <w:color w:val="000000"/>
-                <w:szCs w:val="22"/>
-              </w:rPr>
-              <w:t>uter Grund</w:t>
+              <w:t xml:space="preserve">c </w:t>
+            </w:r>
+            <w:r>
+              <w:rPr>
+                <w:rFonts w:ascii="Roboto" w:hAnsi="Roboto" w:cs="Calibri"/>
+                <w:color w:val="000000"/>
+                <w:szCs w:val="22"/>
+              </w:rPr>
+              <w:t>–</w:t>
+            </w:r>
+            <w:r>
+              <w:rPr>
+                <w:rFonts w:ascii="Roboto" w:hAnsi="Roboto" w:cs="Calibri"/>
+                <w:color w:val="000000"/>
+                <w:szCs w:val="22"/>
+              </w:rPr>
+              <w:t xml:space="preserve"> </w:t>
+            </w:r>
+            <w:r>
+              <w:rPr>
+                <w:rFonts w:ascii="Roboto" w:hAnsi="Roboto" w:cs="Calibri"/>
+                <w:color w:val="000000"/>
+                <w:szCs w:val="22"/>
+              </w:rPr>
+              <w:t>typisch</w:t>
             </w:r>
           </w:p>
         </w:tc>
@@ -8557,7 +8577,6 @@
       <w:tr>
         <w:trPr>
           <w:trHeight w:val="360"/>
-          <w:jc w:val="center"/>
         </w:trPr>
         <w:tc>
           <w:tcPr>
@@ -8612,23 +8631,67 @@
                 <w:color w:val="000000"/>
                 <w:szCs w:val="22"/>
               </w:rPr>
-              <w:t xml:space="preserve">d - </w:t>
-            </w:r>
-            <w:r>
-              <w:rPr>
-                <w:rFonts w:ascii="Roboto" w:hAnsi="Roboto" w:cs="Calibri"/>
-                <w:color w:val="000000"/>
-                <w:szCs w:val="22"/>
-              </w:rPr>
-              <w:t>G</w:t>
-            </w:r>
-            <w:r>
-              <w:rPr>
-                <w:rFonts w:ascii="Roboto" w:hAnsi="Roboto" w:cs="Calibri"/>
-                <w:color w:val="000000"/>
-                <w:szCs w:val="22"/>
-              </w:rPr>
-              <w:t>uter Grund</w:t>
+              <w:t xml:space="preserve">d </w:t>
+            </w:r>
+            <w:r>
+              <w:rPr>
+                <w:rFonts w:ascii="Roboto" w:hAnsi="Roboto" w:cs="Calibri"/>
+                <w:color w:val="000000"/>
+                <w:szCs w:val="22"/>
+              </w:rPr>
+              <w:t>–</w:t>
+            </w:r>
+            <w:r>
+              <w:rPr>
+                <w:rFonts w:ascii="Roboto" w:hAnsi="Roboto" w:cs="Calibri"/>
+                <w:color w:val="000000"/>
+                <w:szCs w:val="22"/>
+              </w:rPr>
+              <w:t xml:space="preserve"> </w:t>
+            </w:r>
+            <w:r>
+              <w:rPr>
+                <w:rFonts w:ascii="Roboto" w:hAnsi="Roboto" w:cs="Calibri"/>
+                <w:color w:val="000000"/>
+                <w:szCs w:val="22"/>
+              </w:rPr>
+              <w:t>typisch</w:t>
+            </w:r>
+          </w:p>
+          <w:p>
+            <w:pPr>
+              <w:spacing w:before="40" w:after="40"/>
+              <w:rPr>
+                <w:rFonts w:ascii="Roboto" w:hAnsi="Roboto" w:cs="Calibri"/>
+                <w:color w:val="000000"/>
+                <w:szCs w:val="22"/>
+              </w:rPr>
+            </w:pPr>
+            <w:r>
+              <w:rPr>
+                <w:rFonts w:ascii="Roboto" w:hAnsi="Roboto" w:cs="Calibri"/>
+                <w:color w:val="000000"/>
+                <w:szCs w:val="22"/>
+              </w:rPr>
+              <w:t>e – typisch</w:t>
+            </w:r>
+          </w:p>
+          <w:p>
+            <w:pPr>
+              <w:spacing w:before="40" w:after="40"/>
+              <w:rPr>
+                <w:rFonts w:ascii="Roboto" w:hAnsi="Roboto" w:cs="Calibri"/>
+                <w:color w:val="000000"/>
+                <w:szCs w:val="22"/>
+              </w:rPr>
+            </w:pPr>
+            <w:r>
+              <w:rPr>
+                <w:rFonts w:ascii="Roboto" w:hAnsi="Roboto" w:cs="Calibri"/>
+                <w:color w:val="000000"/>
+                <w:szCs w:val="22"/>
+              </w:rPr>
+              <w:t>f – untypisch</w:t>
             </w:r>
           </w:p>
         </w:tc>
@@ -8660,7 +8723,6 @@
       <w:tr>
         <w:trPr>
           <w:trHeight w:val="360"/>
-          <w:jc w:val="center"/>
         </w:trPr>
         <w:tc>
           <w:tcPr>
@@ -8845,7 +8907,6 @@
       <w:tr>
         <w:trPr>
           <w:trHeight w:val="360"/>
-          <w:jc w:val="center"/>
         </w:trPr>
         <w:tc>
           <w:tcPr>
@@ -8964,7 +9025,6 @@
       <w:tr>
         <w:trPr>
           <w:trHeight w:val="360"/>
-          <w:jc w:val="center"/>
         </w:trPr>
         <w:tc>
           <w:tcPr>
@@ -9083,7 +9143,6 @@
       <w:tr>
         <w:trPr>
           <w:trHeight w:val="360"/>
-          <w:jc w:val="center"/>
         </w:trPr>
         <w:tc>
           <w:tcPr>
@@ -9218,7 +9277,6 @@
       <w:tr>
         <w:trPr>
           <w:trHeight w:val="360"/>
-          <w:jc w:val="center"/>
         </w:trPr>
         <w:tc>
           <w:tcPr>
@@ -9353,7 +9411,6 @@
       <w:tr>
         <w:trPr>
           <w:trHeight w:val="360"/>
-          <w:jc w:val="center"/>
         </w:trPr>
         <w:tc>
           <w:tcPr>
@@ -9488,7 +9545,6 @@
       <w:tr>
         <w:trPr>
           <w:trHeight w:val="360"/>
-          <w:jc w:val="center"/>
         </w:trPr>
         <w:tc>
           <w:tcPr>
@@ -9623,7 +9679,6 @@
       <w:tr>
         <w:trPr>
           <w:trHeight w:val="360"/>
-          <w:jc w:val="center"/>
         </w:trPr>
         <w:tc>
           <w:tcPr>

</xml_diff>

<commit_message>
Q-32, changed (d), added (e) - DE version, fixing #48
</commit_message>
<xml_diff>
--- a/raw/mock_exam/Mock-Exam-Antworten-DE.docx
+++ b/raw/mock_exam/Mock-Exam-Antworten-DE.docx
@@ -7621,7 +7621,15 @@
                 <w:color w:val="000000"/>
                 <w:szCs w:val="22"/>
               </w:rPr>
-              <w:t xml:space="preserve">c - </w:t>
+              <w:t xml:space="preserve">c </w:t>
+            </w:r>
+            <w:r>
+              <w:rPr>
+                <w:rFonts w:ascii="Roboto" w:hAnsi="Roboto" w:cs="Calibri"/>
+                <w:color w:val="000000"/>
+                <w:szCs w:val="22"/>
+              </w:rPr>
+              <w:t xml:space="preserve">- </w:t>
             </w:r>
             <w:r>
               <w:rPr>
@@ -7723,7 +7731,23 @@
                 <w:color w:val="000000"/>
                 <w:szCs w:val="22"/>
               </w:rPr>
-              <w:t xml:space="preserve">d - </w:t>
+              <w:t xml:space="preserve">d </w:t>
+            </w:r>
+            <w:r>
+              <w:rPr>
+                <w:rFonts w:ascii="Roboto" w:hAnsi="Roboto" w:cs="Calibri"/>
+                <w:color w:val="000000"/>
+                <w:szCs w:val="22"/>
+              </w:rPr>
+              <w:t>–</w:t>
+            </w:r>
+            <w:r>
+              <w:rPr>
+                <w:rFonts w:ascii="Roboto" w:hAnsi="Roboto" w:cs="Calibri"/>
+                <w:color w:val="000000"/>
+                <w:szCs w:val="22"/>
+              </w:rPr>
+              <w:t xml:space="preserve"> </w:t>
             </w:r>
             <w:r>
               <w:rPr>
@@ -7732,6 +7756,24 @@
                 <w:szCs w:val="22"/>
               </w:rPr>
               <w:t>Richtig</w:t>
+            </w:r>
+          </w:p>
+          <w:p>
+            <w:pPr>
+              <w:spacing w:before="40" w:after="40"/>
+              <w:rPr>
+                <w:rFonts w:ascii="Roboto" w:hAnsi="Roboto" w:cs="Calibri"/>
+                <w:color w:val="000000"/>
+                <w:szCs w:val="22"/>
+              </w:rPr>
+            </w:pPr>
+            <w:r>
+              <w:rPr>
+                <w:rFonts w:ascii="Roboto" w:hAnsi="Roboto" w:cs="Calibri"/>
+                <w:color w:val="000000"/>
+                <w:szCs w:val="22"/>
+              </w:rPr>
+              <w:t>e – Falsch</w:t>
             </w:r>
           </w:p>
         </w:tc>

</xml_diff>

<commit_message>
Q-7, #31, removed last option, reduced to 1point
</commit_message>
<xml_diff>
--- a/raw/mock_exam/Mock-Exam-Antworten-DE.docx
+++ b/raw/mock_exam/Mock-Exam-Antworten-DE.docx
@@ -1611,7 +1611,7 @@
                 <w:color w:val="000000"/>
                 <w:szCs w:val="22"/>
               </w:rPr>
-              <w:t>2</w:t>
+              <w:t>1</w:t>
             </w:r>
           </w:p>
         </w:tc>
@@ -1957,30 +1957,6 @@
                 <w:szCs w:val="22"/>
               </w:rPr>
             </w:pPr>
-            <w:r>
-              <w:rPr>
-                <w:rFonts w:ascii="Roboto" w:hAnsi="Roboto" w:cs="Calibri"/>
-                <w:color w:val="000000"/>
-                <w:szCs w:val="22"/>
-              </w:rPr>
-              <w:t xml:space="preserve">e - </w:t>
-            </w:r>
-            <w:r>
-              <w:rPr>
-                <w:rFonts w:ascii="Roboto" w:hAnsi="Roboto" w:cs="Calibri"/>
-                <w:color w:val="000000"/>
-                <w:szCs w:val="22"/>
-              </w:rPr>
-              <w:t>Fals</w:t>
-            </w:r>
-            <w:r>
-              <w:rPr>
-                <w:rFonts w:ascii="Roboto" w:hAnsi="Roboto" w:cs="Calibri"/>
-                <w:color w:val="000000"/>
-                <w:szCs w:val="22"/>
-              </w:rPr>
-              <w:t>ch</w:t>
-            </w:r>
           </w:p>
         </w:tc>
         <w:tc>

</xml_diff>

<commit_message>
Q-9, #36, removed option (d)
</commit_message>
<xml_diff>
--- a/raw/mock_exam/Mock-Exam-Antworten-DE.docx
+++ b/raw/mock_exam/Mock-Exam-Antworten-DE.docx
@@ -2225,7 +2225,7 @@
                 <w:color w:val="000000"/>
                 <w:szCs w:val="22"/>
               </w:rPr>
-              <w:t>2</w:t>
+              <w:t>1</w:t>
             </w:r>
           </w:p>
         </w:tc>
@@ -2477,22 +2477,6 @@
                 <w:szCs w:val="22"/>
               </w:rPr>
             </w:pPr>
-            <w:r>
-              <w:rPr>
-                <w:rFonts w:ascii="Roboto" w:hAnsi="Roboto" w:cs="Calibri"/>
-                <w:color w:val="000000"/>
-                <w:szCs w:val="22"/>
-              </w:rPr>
-              <w:t xml:space="preserve">d - </w:t>
-            </w:r>
-            <w:r>
-              <w:rPr>
-                <w:rFonts w:ascii="Roboto" w:hAnsi="Roboto" w:cs="Calibri"/>
-                <w:color w:val="000000"/>
-                <w:szCs w:val="22"/>
-              </w:rPr>
-              <w:t>Richtig</w:t>
-            </w:r>
           </w:p>
         </w:tc>
         <w:tc>

</xml_diff>

<commit_message>
Antwort Frage 12 angepasst
</commit_message>
<xml_diff>
--- a/raw/mock_exam/Mock-Exam-Antworten-DE.docx
+++ b/raw/mock_exam/Mock-Exam-Antworten-DE.docx
@@ -214,7 +214,7 @@
           <w:color w:val="333333"/>
           <w:lang w:val="en-US"/>
         </w:rPr>
-        <w:t>5</w:t>
+        <w:t>6</w:t>
       </w:r>
     </w:p>
     <w:p>
@@ -228,6 +228,7 @@
           <w:lang w:val="en-US"/>
         </w:rPr>
       </w:pPr>
+      <w:proofErr w:type="spellStart"/>
       <w:r>
         <w:rPr>
           <w:rFonts w:ascii="Roboto" w:hAnsi="Roboto"/>
@@ -250,7 +251,16 @@
           <w:color w:val="333333"/>
           <w:lang w:val="en-US"/>
         </w:rPr>
-        <w:t xml:space="preserve">d </w:t>
+        <w:t>d</w:t>
+      </w:r>
+      <w:proofErr w:type="spellEnd"/>
+      <w:r>
+        <w:rPr>
+          <w:rFonts w:ascii="Roboto" w:hAnsi="Roboto"/>
+          <w:color w:val="333333"/>
+          <w:lang w:val="en-US"/>
+        </w:rPr>
+        <w:t xml:space="preserve"> </w:t>
       </w:r>
       <w:r>
         <w:rPr>
@@ -258,8 +268,18 @@
           <w:color w:val="333333"/>
           <w:lang w:val="en-US"/>
         </w:rPr>
-        <w:t>auf Lehrplan</w:t>
+        <w:t xml:space="preserve">auf </w:t>
       </w:r>
+      <w:proofErr w:type="spellStart"/>
+      <w:r>
+        <w:rPr>
+          <w:rFonts w:ascii="Roboto" w:hAnsi="Roboto"/>
+          <w:color w:val="333333"/>
+          <w:lang w:val="en-US"/>
+        </w:rPr>
+        <w:t>Lehrplan</w:t>
+      </w:r>
+      <w:proofErr w:type="spellEnd"/>
       <w:r>
         <w:rPr>
           <w:rFonts w:ascii="Roboto" w:hAnsi="Roboto"/>
@@ -298,7 +318,7 @@
           <w:color w:val="333333"/>
           <w:lang w:val="en-US"/>
         </w:rPr>
-        <w:t>16. Juni</w:t>
+        <w:t>1</w:t>
       </w:r>
       <w:r>
         <w:rPr>
@@ -306,7 +326,41 @@
           <w:color w:val="333333"/>
           <w:lang w:val="en-US"/>
         </w:rPr>
-        <w:t xml:space="preserve"> 2020</w:t>
+        <w:t>1</w:t>
+      </w:r>
+      <w:r>
+        <w:rPr>
+          <w:rFonts w:ascii="Roboto" w:hAnsi="Roboto"/>
+          <w:color w:val="333333"/>
+          <w:lang w:val="en-US"/>
+        </w:rPr>
+        <w:t xml:space="preserve">. </w:t>
+      </w:r>
+      <w:proofErr w:type="spellStart"/>
+      <w:r>
+        <w:rPr>
+          <w:rFonts w:ascii="Roboto" w:hAnsi="Roboto"/>
+          <w:color w:val="333333"/>
+          <w:lang w:val="en-US"/>
+        </w:rPr>
+        <w:t>März</w:t>
+      </w:r>
+      <w:proofErr w:type="spellEnd"/>
+      <w:r>
+        <w:rPr>
+          <w:rFonts w:ascii="Roboto" w:hAnsi="Roboto"/>
+          <w:color w:val="333333"/>
+          <w:lang w:val="en-US"/>
+        </w:rPr>
+        <w:t xml:space="preserve"> 202</w:t>
+      </w:r>
+      <w:r>
+        <w:rPr>
+          <w:rFonts w:ascii="Roboto" w:hAnsi="Roboto"/>
+          <w:color w:val="333333"/>
+          <w:lang w:val="en-US"/>
+        </w:rPr>
+        <w:t>1</w:t>
       </w:r>
     </w:p>
     <w:p>
@@ -2748,7 +2802,6 @@
         <w:tc>
           <w:tcPr>
             <w:tcW w:w="2122" w:type="dxa"/>
-            <w:vMerge w:val="restart"/>
             <w:tcBorders>
               <w:top w:val="nil"/>
               <w:left w:val="single" w:sz="4" w:space="0" w:color="auto"/>
@@ -2806,14 +2859,13 @@
                 <w:color w:val="000000"/>
                 <w:szCs w:val="22"/>
               </w:rPr>
-              <w:t>Frage entfernt</w:t>
+              <w:t>-</w:t>
             </w:r>
           </w:p>
         </w:tc>
         <w:tc>
           <w:tcPr>
             <w:tcW w:w="2070" w:type="dxa"/>
-            <w:vMerge w:val="restart"/>
             <w:tcBorders>
               <w:top w:val="nil"/>
               <w:left w:val="single" w:sz="4" w:space="0" w:color="auto"/>
@@ -2822,240 +2874,6 @@
             </w:tcBorders>
             <w:shd w:val="clear" w:color="auto" w:fill="auto"/>
             <w:noWrap/>
-            <w:hideMark/>
-          </w:tcPr>
-          <w:p>
-            <w:pPr>
-              <w:spacing w:before="40" w:after="40"/>
-              <w:rPr>
-                <w:rFonts w:ascii="Roboto" w:hAnsi="Roboto" w:cs="Calibri"/>
-                <w:color w:val="000000"/>
-                <w:szCs w:val="22"/>
-              </w:rPr>
-            </w:pPr>
-          </w:p>
-        </w:tc>
-      </w:tr>
-      <w:tr>
-        <w:trPr>
-          <w:trHeight w:val="360"/>
-          <w:jc w:val="center"/>
-        </w:trPr>
-        <w:tc>
-          <w:tcPr>
-            <w:tcW w:w="2122" w:type="dxa"/>
-            <w:vMerge/>
-            <w:tcBorders>
-              <w:top w:val="nil"/>
-              <w:left w:val="single" w:sz="4" w:space="0" w:color="auto"/>
-              <w:bottom w:val="single" w:sz="4" w:space="0" w:color="000000"/>
-              <w:right w:val="single" w:sz="4" w:space="0" w:color="auto"/>
-            </w:tcBorders>
-            <w:vAlign w:val="center"/>
-            <w:hideMark/>
-          </w:tcPr>
-          <w:p>
-            <w:pPr>
-              <w:spacing w:before="40" w:after="40"/>
-              <w:rPr>
-                <w:rFonts w:ascii="Roboto" w:hAnsi="Roboto" w:cs="Calibri"/>
-                <w:color w:val="000000"/>
-                <w:szCs w:val="22"/>
-              </w:rPr>
-            </w:pPr>
-          </w:p>
-        </w:tc>
-        <w:tc>
-          <w:tcPr>
-            <w:tcW w:w="2891" w:type="dxa"/>
-            <w:tcBorders>
-              <w:top w:val="nil"/>
-              <w:left w:val="nil"/>
-              <w:bottom w:val="nil"/>
-              <w:right w:val="single" w:sz="4" w:space="0" w:color="auto"/>
-            </w:tcBorders>
-            <w:shd w:val="clear" w:color="auto" w:fill="auto"/>
-            <w:noWrap/>
-            <w:hideMark/>
-          </w:tcPr>
-          <w:p>
-            <w:pPr>
-              <w:spacing w:before="40" w:after="40"/>
-              <w:rPr>
-                <w:rFonts w:ascii="Roboto" w:hAnsi="Roboto" w:cs="Calibri"/>
-                <w:color w:val="000000"/>
-                <w:szCs w:val="22"/>
-              </w:rPr>
-            </w:pPr>
-          </w:p>
-        </w:tc>
-        <w:tc>
-          <w:tcPr>
-            <w:tcW w:w="2070" w:type="dxa"/>
-            <w:vMerge/>
-            <w:tcBorders>
-              <w:top w:val="nil"/>
-              <w:left w:val="single" w:sz="4" w:space="0" w:color="auto"/>
-              <w:bottom w:val="single" w:sz="4" w:space="0" w:color="000000"/>
-              <w:right w:val="single" w:sz="4" w:space="0" w:color="auto"/>
-            </w:tcBorders>
-            <w:vAlign w:val="center"/>
-            <w:hideMark/>
-          </w:tcPr>
-          <w:p>
-            <w:pPr>
-              <w:spacing w:before="40" w:after="40"/>
-              <w:rPr>
-                <w:rFonts w:ascii="Roboto" w:hAnsi="Roboto" w:cs="Calibri"/>
-                <w:color w:val="000000"/>
-                <w:szCs w:val="22"/>
-              </w:rPr>
-            </w:pPr>
-          </w:p>
-        </w:tc>
-      </w:tr>
-      <w:tr>
-        <w:trPr>
-          <w:trHeight w:val="360"/>
-          <w:jc w:val="center"/>
-        </w:trPr>
-        <w:tc>
-          <w:tcPr>
-            <w:tcW w:w="2122" w:type="dxa"/>
-            <w:vMerge/>
-            <w:tcBorders>
-              <w:top w:val="nil"/>
-              <w:left w:val="single" w:sz="4" w:space="0" w:color="auto"/>
-              <w:bottom w:val="single" w:sz="4" w:space="0" w:color="000000"/>
-              <w:right w:val="single" w:sz="4" w:space="0" w:color="auto"/>
-            </w:tcBorders>
-            <w:vAlign w:val="center"/>
-            <w:hideMark/>
-          </w:tcPr>
-          <w:p>
-            <w:pPr>
-              <w:spacing w:before="40" w:after="40"/>
-              <w:rPr>
-                <w:rFonts w:ascii="Roboto" w:hAnsi="Roboto" w:cs="Calibri"/>
-                <w:color w:val="000000"/>
-                <w:szCs w:val="22"/>
-              </w:rPr>
-            </w:pPr>
-          </w:p>
-        </w:tc>
-        <w:tc>
-          <w:tcPr>
-            <w:tcW w:w="2891" w:type="dxa"/>
-            <w:tcBorders>
-              <w:top w:val="nil"/>
-              <w:left w:val="nil"/>
-              <w:bottom w:val="nil"/>
-              <w:right w:val="single" w:sz="4" w:space="0" w:color="auto"/>
-            </w:tcBorders>
-            <w:shd w:val="clear" w:color="auto" w:fill="auto"/>
-            <w:noWrap/>
-            <w:hideMark/>
-          </w:tcPr>
-          <w:p>
-            <w:pPr>
-              <w:spacing w:before="40" w:after="40"/>
-              <w:rPr>
-                <w:rFonts w:ascii="Roboto" w:hAnsi="Roboto" w:cs="Calibri"/>
-                <w:color w:val="000000"/>
-                <w:szCs w:val="22"/>
-              </w:rPr>
-            </w:pPr>
-          </w:p>
-        </w:tc>
-        <w:tc>
-          <w:tcPr>
-            <w:tcW w:w="2070" w:type="dxa"/>
-            <w:vMerge/>
-            <w:tcBorders>
-              <w:top w:val="nil"/>
-              <w:left w:val="single" w:sz="4" w:space="0" w:color="auto"/>
-              <w:bottom w:val="single" w:sz="4" w:space="0" w:color="000000"/>
-              <w:right w:val="single" w:sz="4" w:space="0" w:color="auto"/>
-            </w:tcBorders>
-            <w:vAlign w:val="center"/>
-            <w:hideMark/>
-          </w:tcPr>
-          <w:p>
-            <w:pPr>
-              <w:spacing w:before="40" w:after="40"/>
-              <w:rPr>
-                <w:rFonts w:ascii="Roboto" w:hAnsi="Roboto" w:cs="Calibri"/>
-                <w:color w:val="000000"/>
-                <w:szCs w:val="22"/>
-              </w:rPr>
-            </w:pPr>
-          </w:p>
-        </w:tc>
-      </w:tr>
-      <w:tr>
-        <w:trPr>
-          <w:trHeight w:val="360"/>
-          <w:jc w:val="center"/>
-        </w:trPr>
-        <w:tc>
-          <w:tcPr>
-            <w:tcW w:w="2122" w:type="dxa"/>
-            <w:vMerge/>
-            <w:tcBorders>
-              <w:top w:val="nil"/>
-              <w:left w:val="single" w:sz="4" w:space="0" w:color="auto"/>
-              <w:bottom w:val="single" w:sz="4" w:space="0" w:color="000000"/>
-              <w:right w:val="single" w:sz="4" w:space="0" w:color="auto"/>
-            </w:tcBorders>
-            <w:vAlign w:val="center"/>
-            <w:hideMark/>
-          </w:tcPr>
-          <w:p>
-            <w:pPr>
-              <w:spacing w:before="40" w:after="40"/>
-              <w:rPr>
-                <w:rFonts w:ascii="Roboto" w:hAnsi="Roboto" w:cs="Calibri"/>
-                <w:color w:val="000000"/>
-                <w:szCs w:val="22"/>
-              </w:rPr>
-            </w:pPr>
-          </w:p>
-        </w:tc>
-        <w:tc>
-          <w:tcPr>
-            <w:tcW w:w="2891" w:type="dxa"/>
-            <w:tcBorders>
-              <w:top w:val="nil"/>
-              <w:left w:val="nil"/>
-              <w:bottom w:val="nil"/>
-              <w:right w:val="single" w:sz="4" w:space="0" w:color="auto"/>
-            </w:tcBorders>
-            <w:shd w:val="clear" w:color="auto" w:fill="auto"/>
-            <w:noWrap/>
-            <w:hideMark/>
-          </w:tcPr>
-          <w:p>
-            <w:pPr>
-              <w:spacing w:before="40" w:after="40"/>
-              <w:rPr>
-                <w:rFonts w:ascii="Roboto" w:hAnsi="Roboto" w:cs="Calibri"/>
-                <w:color w:val="000000"/>
-                <w:szCs w:val="22"/>
-              </w:rPr>
-            </w:pPr>
-          </w:p>
-        </w:tc>
-        <w:tc>
-          <w:tcPr>
-            <w:tcW w:w="2070" w:type="dxa"/>
-            <w:vMerge/>
-            <w:tcBorders>
-              <w:top w:val="nil"/>
-              <w:left w:val="single" w:sz="4" w:space="0" w:color="auto"/>
-              <w:bottom w:val="single" w:sz="4" w:space="0" w:color="000000"/>
-              <w:right w:val="single" w:sz="4" w:space="0" w:color="auto"/>
-            </w:tcBorders>
-            <w:vAlign w:val="center"/>
             <w:hideMark/>
           </w:tcPr>
           <w:p>
@@ -3521,6 +3339,24 @@
           <w:sz w:val="22"/>
           <w:szCs w:val="22"/>
           <w:lang w:val="de-DE"/>
+        </w:rPr>
+      </w:pPr>
+    </w:p>
+    <w:p>
+      <w:pPr>
+        <w:rPr>
+          <w:rFonts w:ascii="Roboto" w:hAnsi="Roboto"/>
+          <w:color w:val="000000" w:themeColor="text1"/>
+          <w:szCs w:val="22"/>
+        </w:rPr>
+      </w:pPr>
+    </w:p>
+    <w:p>
+      <w:pPr>
+        <w:rPr>
+          <w:rFonts w:ascii="Roboto" w:hAnsi="Roboto"/>
+          <w:color w:val="000000" w:themeColor="text1"/>
+          <w:szCs w:val="22"/>
         </w:rPr>
       </w:pPr>
     </w:p>
@@ -3603,6 +3439,7 @@
                 <w:color w:val="000000"/>
                 <w:szCs w:val="22"/>
               </w:rPr>
+              <w:lastRenderedPageBreak/>
               <w:t>Frage Nr.</w:t>
             </w:r>
           </w:p>
@@ -7699,7 +7536,7 @@
                 <w:color w:val="000000"/>
                 <w:szCs w:val="22"/>
               </w:rPr>
-              <w:t>–</w:t>
+              <w:t>-</w:t>
             </w:r>
             <w:r>
               <w:rPr>
@@ -7733,7 +7570,23 @@
                 <w:color w:val="000000"/>
                 <w:szCs w:val="22"/>
               </w:rPr>
-              <w:t>e – Falsch</w:t>
+              <w:t xml:space="preserve">e </w:t>
+            </w:r>
+            <w:r>
+              <w:rPr>
+                <w:rFonts w:ascii="Roboto" w:hAnsi="Roboto" w:cs="Calibri"/>
+                <w:color w:val="000000"/>
+                <w:szCs w:val="22"/>
+              </w:rPr>
+              <w:t>-</w:t>
+            </w:r>
+            <w:r>
+              <w:rPr>
+                <w:rFonts w:ascii="Roboto" w:hAnsi="Roboto" w:cs="Calibri"/>
+                <w:color w:val="000000"/>
+                <w:szCs w:val="22"/>
+              </w:rPr>
+              <w:t xml:space="preserve"> Falsch</w:t>
             </w:r>
           </w:p>
         </w:tc>
@@ -8302,7 +8155,7 @@
                 <w:color w:val="000000"/>
                 <w:szCs w:val="22"/>
               </w:rPr>
-              <w:t>–</w:t>
+              <w:t>-</w:t>
             </w:r>
             <w:r>
               <w:rPr>
@@ -8421,7 +8274,7 @@
                 <w:color w:val="000000"/>
                 <w:szCs w:val="22"/>
               </w:rPr>
-              <w:t>–</w:t>
+              <w:t>-</w:t>
             </w:r>
             <w:r>
               <w:rPr>
@@ -8531,7 +8384,7 @@
                 <w:color w:val="000000"/>
                 <w:szCs w:val="22"/>
               </w:rPr>
-              <w:t>–</w:t>
+              <w:t>-</w:t>
             </w:r>
             <w:r>
               <w:rPr>
@@ -8641,7 +8494,7 @@
                 <w:color w:val="000000"/>
                 <w:szCs w:val="22"/>
               </w:rPr>
-              <w:t>–</w:t>
+              <w:t>-</w:t>
             </w:r>
             <w:r>
               <w:rPr>
@@ -8675,25 +8528,57 @@
                 <w:color w:val="000000"/>
                 <w:szCs w:val="22"/>
               </w:rPr>
-              <w:t>e – typisch</w:t>
-            </w:r>
-          </w:p>
-          <w:p>
-            <w:pPr>
-              <w:spacing w:before="40" w:after="40"/>
-              <w:rPr>
-                <w:rFonts w:ascii="Roboto" w:hAnsi="Roboto" w:cs="Calibri"/>
-                <w:color w:val="000000"/>
-                <w:szCs w:val="22"/>
-              </w:rPr>
-            </w:pPr>
-            <w:r>
-              <w:rPr>
-                <w:rFonts w:ascii="Roboto" w:hAnsi="Roboto" w:cs="Calibri"/>
-                <w:color w:val="000000"/>
-                <w:szCs w:val="22"/>
-              </w:rPr>
-              <w:t>f – untypisch</w:t>
+              <w:t xml:space="preserve">e </w:t>
+            </w:r>
+            <w:r>
+              <w:rPr>
+                <w:rFonts w:ascii="Roboto" w:hAnsi="Roboto" w:cs="Calibri"/>
+                <w:color w:val="000000"/>
+                <w:szCs w:val="22"/>
+              </w:rPr>
+              <w:t>-</w:t>
+            </w:r>
+            <w:r>
+              <w:rPr>
+                <w:rFonts w:ascii="Roboto" w:hAnsi="Roboto" w:cs="Calibri"/>
+                <w:color w:val="000000"/>
+                <w:szCs w:val="22"/>
+              </w:rPr>
+              <w:t xml:space="preserve"> typisch</w:t>
+            </w:r>
+          </w:p>
+          <w:p>
+            <w:pPr>
+              <w:spacing w:before="40" w:after="40"/>
+              <w:rPr>
+                <w:rFonts w:ascii="Roboto" w:hAnsi="Roboto" w:cs="Calibri"/>
+                <w:color w:val="000000"/>
+                <w:szCs w:val="22"/>
+              </w:rPr>
+            </w:pPr>
+            <w:r>
+              <w:rPr>
+                <w:rFonts w:ascii="Roboto" w:hAnsi="Roboto" w:cs="Calibri"/>
+                <w:color w:val="000000"/>
+                <w:szCs w:val="22"/>
+              </w:rPr>
+              <w:t xml:space="preserve">f </w:t>
+            </w:r>
+            <w:r>
+              <w:rPr>
+                <w:rFonts w:ascii="Roboto" w:hAnsi="Roboto" w:cs="Calibri"/>
+                <w:color w:val="000000"/>
+                <w:szCs w:val="22"/>
+              </w:rPr>
+              <w:t>-</w:t>
+            </w:r>
+            <w:r>
+              <w:rPr>
+                <w:rFonts w:ascii="Roboto" w:hAnsi="Roboto" w:cs="Calibri"/>
+                <w:color w:val="000000"/>
+                <w:szCs w:val="22"/>
+              </w:rPr>
+              <w:t xml:space="preserve"> untypisch</w:t>
             </w:r>
           </w:p>
         </w:tc>
@@ -10285,7 +10170,7 @@
         <w:szCs w:val="16"/>
         <w:lang w:val="en-US"/>
       </w:rPr>
-      <w:t>5</w:t>
+      <w:t>6</w:t>
     </w:r>
   </w:p>
   <w:p>
@@ -10299,6 +10184,7 @@
         <w:lang w:val="en-US"/>
       </w:rPr>
     </w:pPr>
+    <w:proofErr w:type="spellStart"/>
     <w:r>
       <w:rPr>
         <w:rFonts w:ascii="Roboto" w:hAnsi="Roboto"/>
@@ -10306,7 +10192,17 @@
         <w:szCs w:val="16"/>
         <w:lang w:val="en-US"/>
       </w:rPr>
-      <w:t xml:space="preserve">Neueste Version: </w:t>
+      <w:t>Neueste</w:t>
+    </w:r>
+    <w:proofErr w:type="spellEnd"/>
+    <w:r>
+      <w:rPr>
+        <w:rFonts w:ascii="Roboto" w:hAnsi="Roboto"/>
+        <w:sz w:val="16"/>
+        <w:szCs w:val="16"/>
+        <w:lang w:val="en-US"/>
+      </w:rPr>
+      <w:t xml:space="preserve"> Version: </w:t>
     </w:r>
     <w:hyperlink r:id="rId1" w:history="1">
       <w:r>
@@ -16887,6 +16783,20 @@
 </file>
 
 <file path=customXml/item1.xml><?xml version="1.0" encoding="utf-8"?>
+<p:properties xmlns:p="http://schemas.microsoft.com/office/2006/metadata/properties" xmlns:xsi="http://www.w3.org/2001/XMLSchema-instance" xmlns:pc="http://schemas.microsoft.com/office/infopath/2007/PartnerControls">
+  <documentManagement/>
+</p:properties>
+</file>
+
+<file path=customXml/item2.xml><?xml version="1.0" encoding="utf-8"?>
+<b:Sources xmlns:b="http://schemas.openxmlformats.org/officeDocument/2006/bibliography" xmlns="http://schemas.openxmlformats.org/officeDocument/2006/bibliography" SelectedStyle="\APA.XSL" StyleName="APA"/>
+</file>
+
+<file path=customXml/item3.xml><?xml version="1.0" encoding="utf-8"?>
+<b:Sources xmlns:b="http://schemas.openxmlformats.org/officeDocument/2006/bibliography" xmlns="http://schemas.openxmlformats.org/officeDocument/2006/bibliography" SelectedStyle="\APA.XSL" StyleName="APA"/>
+</file>
+
+<file path=customXml/item4.xml><?xml version="1.0" encoding="utf-8"?>
 <ct:contentTypeSchema xmlns:ct="http://schemas.microsoft.com/office/2006/metadata/contentType" xmlns:ma="http://schemas.microsoft.com/office/2006/metadata/properties/metaAttributes" ct:_="" ma:_="" ma:contentTypeName="Dokument" ma:contentTypeID="0x0101008A91445496CF7245836D5B403B1B3D9D" ma:contentTypeVersion="12" ma:contentTypeDescription="Ein neues Dokument erstellen." ma:contentTypeScope="" ma:versionID="5196ab9d298bec00ec658eeb33d04f7b">
   <xsd:schema xmlns:xsd="http://www.w3.org/2001/XMLSchema" xmlns:xs="http://www.w3.org/2001/XMLSchema" xmlns:p="http://schemas.microsoft.com/office/2006/metadata/properties" xmlns:ns3="814032d5-8582-4412-9ef1-c32d0ab713c9" xmlns:ns4="315b142d-b22c-42dd-addf-9883f01299f4" targetNamespace="http://schemas.microsoft.com/office/2006/metadata/properties" ma:root="true" ma:fieldsID="3fd54ae5d4007f6aac05cd0e61ab1f7e" ns3:_="" ns4:_="">
     <xsd:import namespace="814032d5-8582-4412-9ef1-c32d0ab713c9"/>
@@ -17103,21 +17013,11 @@
 </ct:contentTypeSchema>
 </file>
 
-<file path=customXml/item2.xml><?xml version="1.0" encoding="utf-8"?>
+<file path=customXml/item5.xml><?xml version="1.0" encoding="utf-8"?>
 <b:Sources xmlns:b="http://schemas.openxmlformats.org/officeDocument/2006/bibliography" xmlns="http://schemas.openxmlformats.org/officeDocument/2006/bibliography" SelectedStyle="\APA.XSL" StyleName="APA"/>
 </file>
 
-<file path=customXml/item3.xml><?xml version="1.0" encoding="utf-8"?>
-<p:properties xmlns:p="http://schemas.microsoft.com/office/2006/metadata/properties" xmlns:xsi="http://www.w3.org/2001/XMLSchema-instance" xmlns:pc="http://schemas.microsoft.com/office/infopath/2007/PartnerControls">
-  <documentManagement/>
-</p:properties>
-</file>
-
-<file path=customXml/item4.xml><?xml version="1.0" encoding="utf-8"?>
-<b:Sources xmlns:b="http://schemas.openxmlformats.org/officeDocument/2006/bibliography" xmlns="http://schemas.openxmlformats.org/officeDocument/2006/bibliography" SelectedStyle="\APA.XSL" StyleName="APA"/>
-</file>
-
-<file path=customXml/item5.xml><?xml version="1.0" encoding="utf-8"?>
+<file path=customXml/item6.xml><?xml version="1.0" encoding="utf-8"?>
 <?mso-contentType ?>
 <FormTemplates xmlns="http://schemas.microsoft.com/sharepoint/v3/contenttype/forms">
   <Display>DocumentLibraryForm</Display>
@@ -17126,15 +17026,36 @@
 </FormTemplates>
 </file>
 
-<file path=customXml/item6.xml><?xml version="1.0" encoding="utf-8"?>
-<b:Sources xmlns:b="http://schemas.openxmlformats.org/officeDocument/2006/bibliography" xmlns="http://schemas.openxmlformats.org/officeDocument/2006/bibliography" SelectedStyle="\APA.XSL" StyleName="APA"/>
-</file>
-
 <file path=customXml/item7.xml><?xml version="1.0" encoding="utf-8"?>
 <b:Sources xmlns:b="http://schemas.openxmlformats.org/officeDocument/2006/bibliography" xmlns="http://schemas.openxmlformats.org/officeDocument/2006/bibliography" SelectedStyle="\APA.XSL" StyleName="APA"/>
 </file>
 
 <file path=customXml/itemProps1.xml><?xml version="1.0" encoding="utf-8"?>
+<ds:datastoreItem xmlns:ds="http://schemas.openxmlformats.org/officeDocument/2006/customXml" ds:itemID="{5F957A9B-0D92-459B-AC45-13365733178A}">
+  <ds:schemaRefs>
+    <ds:schemaRef ds:uri="http://schemas.microsoft.com/office/2006/metadata/properties"/>
+    <ds:schemaRef ds:uri="http://schemas.microsoft.com/office/infopath/2007/PartnerControls"/>
+  </ds:schemaRefs>
+</ds:datastoreItem>
+</file>
+
+<file path=customXml/itemProps2.xml><?xml version="1.0" encoding="utf-8"?>
+<ds:datastoreItem xmlns:ds="http://schemas.openxmlformats.org/officeDocument/2006/customXml" ds:itemID="{80BAD927-2F5B-4126-BC95-42E937ADF65C}">
+  <ds:schemaRefs>
+    <ds:schemaRef ds:uri="http://schemas.openxmlformats.org/officeDocument/2006/bibliography"/>
+  </ds:schemaRefs>
+</ds:datastoreItem>
+</file>
+
+<file path=customXml/itemProps3.xml><?xml version="1.0" encoding="utf-8"?>
+<ds:datastoreItem xmlns:ds="http://schemas.openxmlformats.org/officeDocument/2006/customXml" ds:itemID="{B49A5441-9F8E-4A71-A095-26AD66033B56}">
+  <ds:schemaRefs>
+    <ds:schemaRef ds:uri="http://schemas.openxmlformats.org/officeDocument/2006/bibliography"/>
+  </ds:schemaRefs>
+</ds:datastoreItem>
+</file>
+
+<file path=customXml/itemProps4.xml><?xml version="1.0" encoding="utf-8"?>
 <ds:datastoreItem xmlns:ds="http://schemas.openxmlformats.org/officeDocument/2006/customXml" ds:itemID="{1AE138E6-D560-4085-9339-84A6A473A1ED}">
   <ds:schemaRefs>
     <ds:schemaRef ds:uri="http://schemas.microsoft.com/office/2006/metadata/contentType"/>
@@ -17153,32 +17074,15 @@
 </ds:datastoreItem>
 </file>
 
-<file path=customXml/itemProps2.xml><?xml version="1.0" encoding="utf-8"?>
-<ds:datastoreItem xmlns:ds="http://schemas.openxmlformats.org/officeDocument/2006/customXml" ds:itemID="{B49A5441-9F8E-4A71-A095-26AD66033B56}">
+<file path=customXml/itemProps5.xml><?xml version="1.0" encoding="utf-8"?>
+<ds:datastoreItem xmlns:ds="http://schemas.openxmlformats.org/officeDocument/2006/customXml" ds:itemID="{406AA43E-D8BB-4076-923F-6FC525F7C58D}">
   <ds:schemaRefs>
     <ds:schemaRef ds:uri="http://schemas.openxmlformats.org/officeDocument/2006/bibliography"/>
   </ds:schemaRefs>
 </ds:datastoreItem>
 </file>
 
-<file path=customXml/itemProps3.xml><?xml version="1.0" encoding="utf-8"?>
-<ds:datastoreItem xmlns:ds="http://schemas.openxmlformats.org/officeDocument/2006/customXml" ds:itemID="{5F957A9B-0D92-459B-AC45-13365733178A}">
-  <ds:schemaRefs>
-    <ds:schemaRef ds:uri="http://schemas.microsoft.com/office/2006/metadata/properties"/>
-    <ds:schemaRef ds:uri="http://schemas.microsoft.com/office/infopath/2007/PartnerControls"/>
-  </ds:schemaRefs>
-</ds:datastoreItem>
-</file>
-
-<file path=customXml/itemProps4.xml><?xml version="1.0" encoding="utf-8"?>
-<ds:datastoreItem xmlns:ds="http://schemas.openxmlformats.org/officeDocument/2006/customXml" ds:itemID="{2287EA74-21CA-4257-A416-36E12203EE57}">
-  <ds:schemaRefs>
-    <ds:schemaRef ds:uri="http://schemas.openxmlformats.org/officeDocument/2006/bibliography"/>
-  </ds:schemaRefs>
-</ds:datastoreItem>
-</file>
-
-<file path=customXml/itemProps5.xml><?xml version="1.0" encoding="utf-8"?>
+<file path=customXml/itemProps6.xml><?xml version="1.0" encoding="utf-8"?>
 <ds:datastoreItem xmlns:ds="http://schemas.openxmlformats.org/officeDocument/2006/customXml" ds:itemID="{C25A4B22-728D-4546-8C41-88CFC9C6767F}">
   <ds:schemaRefs>
     <ds:schemaRef ds:uri="http://schemas.microsoft.com/sharepoint/v3/contenttype/forms"/>
@@ -17186,16 +17090,8 @@
 </ds:datastoreItem>
 </file>
 
-<file path=customXml/itemProps6.xml><?xml version="1.0" encoding="utf-8"?>
-<ds:datastoreItem xmlns:ds="http://schemas.openxmlformats.org/officeDocument/2006/customXml" ds:itemID="{406AA43E-D8BB-4076-923F-6FC525F7C58D}">
-  <ds:schemaRefs>
-    <ds:schemaRef ds:uri="http://schemas.openxmlformats.org/officeDocument/2006/bibliography"/>
-  </ds:schemaRefs>
-</ds:datastoreItem>
-</file>
-
 <file path=customXml/itemProps7.xml><?xml version="1.0" encoding="utf-8"?>
-<ds:datastoreItem xmlns:ds="http://schemas.openxmlformats.org/officeDocument/2006/customXml" ds:itemID="{80BAD927-2F5B-4126-BC95-42E937ADF65C}">
+<ds:datastoreItem xmlns:ds="http://schemas.openxmlformats.org/officeDocument/2006/customXml" ds:itemID="{2287EA74-21CA-4257-A416-36E12203EE57}">
   <ds:schemaRefs>
     <ds:schemaRef ds:uri="http://schemas.openxmlformats.org/officeDocument/2006/bibliography"/>
   </ds:schemaRefs>

</xml_diff>